<commit_message>
Lopende tekst volledig in SDO design, KVM's moeten nog.
</commit_message>
<xml_diff>
--- a/resources/2020-EBM-Guide-NL.docx
+++ b/resources/2020-EBM-Guide-NL.docx
@@ -242,10 +242,29 @@
     </w:p>
     <w:p>
       <w:pPr>
-        <w:rPr>
-          <w:lang w:val="nl-NL"/>
-        </w:rPr>
-      </w:pPr>
+        <w:jc w:val="center"/>
+        <w:rPr>
+          <w:i/>
+          <w:iCs/>
+          <w:lang w:val="nl-NL"/>
+        </w:rPr>
+      </w:pPr>
+      <w:r>
+        <w:rPr>
+          <w:i/>
+          <w:iCs/>
+          <w:lang w:val="nl-NL"/>
+        </w:rPr>
+        <w:t>Vertaling: Sjoerd Kranendonk voor Scrum Facilitators, 2021, Versie 0.</w:t>
+      </w:r>
+      <w:r>
+        <w:rPr>
+          <w:i/>
+          <w:iCs/>
+          <w:lang w:val="nl-NL"/>
+        </w:rPr>
+        <w:t>2</w:t>
+      </w:r>
     </w:p>
     <w:p>
       <w:pPr>
@@ -315,21 +334,7 @@
               <w:rPr>
                 <w:lang w:val="nl-NL"/>
               </w:rPr>
-              <w:t xml:space="preserve">Evidence-Based Management (EBM) is een empirische aanpak die organisaties helpt met continu verbeteren van: klant-uitkomsten, organisatie-bekwaamheid en bedrijfsresultaten in onzekere situaties. Het levert een raamwerk voor organisaties om hun bekwaamheid te verbeteren waarmee ze waarde leveren in een onzekere wereld, en een weg zoeken naar strategische doelen. Door gebruik te maken van doelgerichte experimenten en bewijs (metingen), stelt </w:t>
-            </w:r>
-            <w:proofErr w:type="gramStart"/>
-            <w:r>
-              <w:rPr>
-                <w:lang w:val="nl-NL"/>
-              </w:rPr>
-              <w:t>EBM organisaties</w:t>
-            </w:r>
-            <w:proofErr w:type="gramEnd"/>
-            <w:r>
-              <w:rPr>
-                <w:lang w:val="nl-NL"/>
-              </w:rPr>
-              <w:t xml:space="preserve"> in staat om hun prestaties systematisch te verbeteren met de tijd en hun doelen aan te scherpen met betere informatie.</w:t>
+              <w:t>Evidence-Based Management (EBM) is een empirische aanpak die organisaties helpt met continu verbeteren van: klant-uitkomsten, organisatie-bekwaamheid en bedrijfsresultaten in onzekere situaties. Het levert een raamwerk voor organisaties om hun bekwaamheid te verbeteren waarmee ze waarde leveren in een onzekere wereld, en een weg zoeken naar strategische doelen. Door gebruik te maken van doelgerichte experimenten en bewijs (metingen), stelt EBM organisaties in staat om hun prestaties systematisch te verbeteren met de tijd en hun doelen aan te scherpen met betere informatie.</w:t>
             </w:r>
           </w:p>
           <w:p>
@@ -349,21 +354,7 @@
               <w:rPr>
                 <w:lang w:val="nl-NL"/>
               </w:rPr>
-              <w:t xml:space="preserve">Door huidige omstandigheden te meten, prestatiedoelen te stellen, kleine experimenten voor verbetering op te zetten (die snel kunnen worden uitgevoerd), het effect van het experiment te meten, en doelen en vervolgstappen te inspecteren en adapteren, helpt </w:t>
-            </w:r>
-            <w:proofErr w:type="gramStart"/>
-            <w:r>
-              <w:rPr>
-                <w:lang w:val="nl-NL"/>
-              </w:rPr>
-              <w:t>EBM organisaties</w:t>
-            </w:r>
-            <w:proofErr w:type="gramEnd"/>
-            <w:r>
-              <w:rPr>
-                <w:lang w:val="nl-NL"/>
-              </w:rPr>
-              <w:t xml:space="preserve"> rekening te houden met het beste beschikbare bewijs om besluiten te nemen over manieren om te verbeteren.</w:t>
+              <w:t>Door huidige omstandigheden te meten, prestatiedoelen te stellen, kleine experimenten voor verbetering op te zetten (die snel kunnen worden uitgevoerd), het effect van het experiment te meten, en doelen en vervolgstappen te inspecteren en adapteren, helpt EBM organisaties rekening te houden met het beste beschikbare bewijs om besluiten te nemen over manieren om te verbeteren.</w:t>
             </w:r>
           </w:p>
           <w:p>
@@ -1484,54 +1475,163 @@
         <w:pStyle w:val="Heading2"/>
       </w:pPr>
       <w:r>
-        <w:t>EBM Focuses on Four Key Value Areas</w:t>
+        <w:t>E</w:t>
+      </w:r>
+      <w:r>
+        <w:t>vidence-</w:t>
+      </w:r>
+      <w:r>
+        <w:t>B</w:t>
+      </w:r>
+      <w:r>
+        <w:t xml:space="preserve">ased </w:t>
+      </w:r>
+      <w:r>
+        <w:t>M</w:t>
+      </w:r>
+      <w:r>
+        <w:t>anagement</w:t>
+      </w:r>
+      <w:r>
+        <w:t xml:space="preserve"> focust op vier Key Value Areas</w:t>
       </w:r>
     </w:p>
     <w:p>
       <w:pPr>
         <w:spacing w:after="120"/>
-      </w:pPr>
-      <w:r>
-        <w:t xml:space="preserve">In addition to using hypotheses and experiments to move toward goals, EBM provides a set of perspectives on value and the organization’s ability to deliver value. These perspectives are </w:t>
-      </w:r>
-      <w:r>
+        <w:rPr>
+          <w:lang w:val="nl-NL"/>
+        </w:rPr>
+      </w:pPr>
+      <w:r>
+        <w:rPr>
+          <w:lang w:val="nl-NL"/>
+        </w:rPr>
+        <w:t xml:space="preserve">Naast het gebruiken van hypothesen en experimenten om richting doelen te bewegen, voorziet EBM in een set perspectieven op waarde en de geschiktheid van de organisatie om waarde te </w:t>
+      </w:r>
+      <w:r>
+        <w:rPr>
+          <w:lang w:val="nl-NL"/>
+        </w:rPr>
         <w:lastRenderedPageBreak/>
-        <w:t xml:space="preserve">called </w:t>
+        <w:t xml:space="preserve">leveren. Deze perspectieven noemen we </w:t>
       </w:r>
       <w:r>
         <w:rPr>
           <w:i/>
+          <w:iCs/>
+          <w:lang w:val="nl-NL"/>
         </w:rPr>
         <w:t>Key Value Areas (KVAs)</w:t>
       </w:r>
       <w:r>
-        <w:t xml:space="preserve">. These areas examine the goals of the organization (Unrealized Value), the current state of the organization relative to those goals (Current Value), the responsiveness of the organization in delivering value (Time-to-Market), and the effectiveness of the organization in delivering value (Ability-to-Innovate). Focusing on these four dimensions enables organizations to better understand where they are and where they need to go (see Figure 2). </w:t>
+        <w:rPr>
+          <w:lang w:val="nl-NL"/>
+        </w:rPr>
+        <w:t>. Deze gebieden onderzoeken de doelen van de organisatie (</w:t>
+      </w:r>
+      <w:r>
+        <w:rPr>
+          <w:i/>
+          <w:iCs/>
+          <w:lang w:val="nl-NL"/>
+        </w:rPr>
+        <w:t>Unrealized Value</w:t>
+      </w:r>
+      <w:r>
+        <w:rPr>
+          <w:lang w:val="nl-NL"/>
+        </w:rPr>
+        <w:t>), de huidige toestand van de organisatie ten opzichte van deze doelen (</w:t>
+      </w:r>
+      <w:r>
+        <w:rPr>
+          <w:i/>
+          <w:iCs/>
+          <w:lang w:val="nl-NL"/>
+        </w:rPr>
+        <w:t>Current Value</w:t>
+      </w:r>
+      <w:r>
+        <w:rPr>
+          <w:lang w:val="nl-NL"/>
+        </w:rPr>
+        <w:t>), de wendbaarheid van de organisatie in haar waardelevering (</w:t>
+      </w:r>
+      <w:r>
+        <w:rPr>
+          <w:i/>
+          <w:iCs/>
+          <w:lang w:val="nl-NL"/>
+        </w:rPr>
+        <w:t>Time-to-Market</w:t>
+      </w:r>
+      <w:r>
+        <w:rPr>
+          <w:lang w:val="nl-NL"/>
+        </w:rPr>
+        <w:t>), en de effectiviteit van de organisatie in het leveren van waarde (</w:t>
+      </w:r>
+      <w:r>
+        <w:rPr>
+          <w:i/>
+          <w:iCs/>
+          <w:lang w:val="nl-NL"/>
+        </w:rPr>
+        <w:t>Ability-to-Innovate</w:t>
+      </w:r>
+      <w:r>
+        <w:rPr>
+          <w:lang w:val="nl-NL"/>
+        </w:rPr>
+        <w:t>). Focusen op deze vier dimensies helpt organisatie om beter te begrijpen waar zij zich bevinden en waar ze heen moeten bewegen (zie Figuur</w:t>
+      </w:r>
+      <w:r>
+        <w:rPr>
+          <w:lang w:val="nl-NL"/>
+        </w:rPr>
+        <w:t xml:space="preserve"> </w:t>
+      </w:r>
+      <w:r>
+        <w:rPr>
+          <w:lang w:val="nl-NL"/>
+        </w:rPr>
+        <w:t xml:space="preserve">2). </w:t>
       </w:r>
     </w:p>
     <w:p>
       <w:pPr>
         <w:spacing w:before="220" w:after="120"/>
+        <w:jc w:val="center"/>
       </w:pPr>
       <w:r>
         <w:rPr>
           <w:noProof/>
+          <w:lang w:val="nl-NL"/>
         </w:rPr>
         <w:drawing>
-          <wp:inline distT="114300" distB="114300" distL="114300" distR="114300" wp14:anchorId="5BCBA87E" wp14:editId="2F0BCD21">
-            <wp:extent cx="5943600" cy="3162300"/>
-            <wp:effectExtent l="0" t="0" r="0" b="0"/>
-            <wp:docPr id="1" name="image2.png"/>
-            <wp:cNvGraphicFramePr/>
+          <wp:inline distT="0" distB="0" distL="0" distR="0" wp14:anchorId="0AE2C3E3" wp14:editId="774871EB">
+            <wp:extent cx="5943600" cy="3159760"/>
+            <wp:effectExtent l="0" t="0" r="0" b="2540"/>
+            <wp:docPr id="4" name="Picture 4" descr="Diagram&#10;&#10;Description automatically generated"/>
+            <wp:cNvGraphicFramePr>
+              <a:graphicFrameLocks xmlns:a="http://schemas.openxmlformats.org/drawingml/2006/main" noChangeAspect="1"/>
+            </wp:cNvGraphicFramePr>
             <a:graphic xmlns:a="http://schemas.openxmlformats.org/drawingml/2006/main">
               <a:graphicData uri="http://schemas.openxmlformats.org/drawingml/2006/picture">
                 <pic:pic xmlns:pic="http://schemas.openxmlformats.org/drawingml/2006/picture">
                   <pic:nvPicPr>
-                    <pic:cNvPr id="0" name="image2.png"/>
-                    <pic:cNvPicPr preferRelativeResize="0"/>
+                    <pic:cNvPr id="4" name="Picture 4" descr="Diagram&#10;&#10;Description automatically generated"/>
+                    <pic:cNvPicPr/>
                   </pic:nvPicPr>
                   <pic:blipFill>
-                    <a:blip r:embed="rId8"/>
-                    <a:srcRect/>
+                    <a:blip r:embed="rId8" cstate="print">
+                      <a:extLst>
+                        <a:ext uri="{28A0092B-C50C-407E-A947-70E740481C1C}">
+                          <a14:useLocalDpi xmlns:a14="http://schemas.microsoft.com/office/drawing/2010/main" val="0"/>
+                        </a:ext>
+                      </a:extLst>
+                    </a:blip>
                     <a:stretch>
                       <a:fillRect/>
                     </a:stretch>
@@ -1539,12 +1639,11 @@
                   <pic:spPr>
                     <a:xfrm>
                       <a:off x="0" y="0"/>
-                      <a:ext cx="5943600" cy="3162300"/>
+                      <a:ext cx="5943600" cy="3159760"/>
                     </a:xfrm>
                     <a:prstGeom prst="rect">
                       <a:avLst/>
                     </a:prstGeom>
-                    <a:ln/>
                   </pic:spPr>
                 </pic:pic>
               </a:graphicData>
@@ -1552,56 +1651,168 @@
           </wp:inline>
         </w:drawing>
       </w:r>
-    </w:p>
-    <w:p>
-      <w:pPr>
-        <w:spacing w:before="220" w:after="120"/>
-      </w:pPr>
-      <w:r>
-        <w:t>Figure 2: EBM focuses on four Key Value Areas (KVAs).</w:t>
-      </w:r>
-    </w:p>
-    <w:p>
-      <w:r>
+      <w:r>
+        <w:rPr>
+          <w:b/>
+          <w:bCs/>
+        </w:rPr>
+        <w:t>Fig</w:t>
+      </w:r>
+      <w:r>
+        <w:rPr>
+          <w:b/>
+          <w:bCs/>
+        </w:rPr>
+        <w:t>uur</w:t>
+      </w:r>
+      <w:r>
+        <w:rPr>
+          <w:b/>
+          <w:bCs/>
+        </w:rPr>
+        <w:t xml:space="preserve"> 2: EBM focus</w:t>
+      </w:r>
+      <w:r>
+        <w:rPr>
+          <w:b/>
+          <w:bCs/>
+        </w:rPr>
+        <w:t>t</w:t>
+      </w:r>
+      <w:r>
+        <w:rPr>
+          <w:b/>
+          <w:bCs/>
+        </w:rPr>
         <w:t xml:space="preserve"> </w:t>
       </w:r>
-    </w:p>
-    <w:p>
-      <w:r>
-        <w:t>Each KVA focuses on a different aspect of either value, or the ability of the organization to deliver value. Delivering business value (</w:t>
+      <w:r>
+        <w:rPr>
+          <w:b/>
+          <w:bCs/>
+        </w:rPr>
+        <w:t>op</w:t>
+      </w:r>
+      <w:r>
+        <w:rPr>
+          <w:b/>
+          <w:bCs/>
+        </w:rPr>
+        <w:t xml:space="preserve"> </w:t>
+      </w:r>
+      <w:r>
+        <w:rPr>
+          <w:b/>
+          <w:bCs/>
+        </w:rPr>
+        <w:t>vier</w:t>
+      </w:r>
+      <w:r>
+        <w:rPr>
+          <w:b/>
+          <w:bCs/>
+        </w:rPr>
+        <w:t xml:space="preserve"> Key Value Areas (KVAs).</w:t>
+      </w:r>
+    </w:p>
+    <w:p>
+      <w:r>
+        <w:t xml:space="preserve"> </w:t>
+      </w:r>
+    </w:p>
+    <w:p>
+      <w:pPr>
+        <w:rPr>
+          <w:lang w:val="nl-NL"/>
+        </w:rPr>
+      </w:pPr>
+      <w:r>
+        <w:rPr>
+          <w:lang w:val="nl-NL"/>
+        </w:rPr>
+        <w:t>Elke KVA focust op een eigen aspect van ofwel waarde, of de geschiktheid van de organisatie om waarde te leveren. Het leveren van business waarde (</w:t>
       </w:r>
       <w:r>
         <w:rPr>
           <w:i/>
-        </w:rPr>
-        <w:t>Current Value)</w:t>
-      </w:r>
-      <w:r>
-        <w:t xml:space="preserve"> is important, but organizations must also show that they can respond to change (</w:t>
+          <w:iCs/>
+          <w:lang w:val="nl-NL"/>
+        </w:rPr>
+        <w:t>Current Value</w:t>
+      </w:r>
+      <w:r>
+        <w:rPr>
+          <w:lang w:val="nl-NL"/>
+        </w:rPr>
+        <w:t>) is belangrijk, maar organisaties moeten ook laten zien dat ze kunnen reageren op verandering (</w:t>
       </w:r>
       <w:r>
         <w:rPr>
           <w:i/>
+          <w:iCs/>
+          <w:lang w:val="nl-NL"/>
         </w:rPr>
         <w:t>Time-to-Market</w:t>
       </w:r>
       <w:r>
-        <w:t>) while being able to sustain innovation over time (</w:t>
+        <w:rPr>
+          <w:lang w:val="nl-NL"/>
+        </w:rPr>
+        <w:t>) terwijl ze voortdurend kunnen blijven innoveren (</w:t>
       </w:r>
       <w:r>
         <w:rPr>
           <w:i/>
+          <w:iCs/>
+          <w:lang w:val="nl-NL"/>
         </w:rPr>
         <w:t>Ability-to-Innovate</w:t>
       </w:r>
       <w:r>
-        <w:t xml:space="preserve">). And they must be able to continually make progress toward their long-term goals (Unrealized Value) or they risk succumbing to stagnation and complacency. </w:t>
-      </w:r>
-    </w:p>
-    <w:p/>
-    <w:p>
-      <w:r>
-        <w:t>Example Key Value Measures (KVMs) for each KVA are described in the Appendix.</w:t>
+        <w:rPr>
+          <w:lang w:val="nl-NL"/>
+        </w:rPr>
+        <w:t>). En ze moeten voortdurend voortgang kunnen maken richting hun langetermijndoelen (</w:t>
+      </w:r>
+      <w:r>
+        <w:rPr>
+          <w:i/>
+          <w:iCs/>
+          <w:lang w:val="nl-NL"/>
+        </w:rPr>
+        <w:t>Unrealized Value</w:t>
+      </w:r>
+      <w:r>
+        <w:rPr>
+          <w:lang w:val="nl-NL"/>
+        </w:rPr>
+        <w:t>) of ze lopen het risico te bezwijken aan stagnatie en zelfgenoegzaamheid.</w:t>
+      </w:r>
+    </w:p>
+    <w:p>
+      <w:pPr>
+        <w:rPr>
+          <w:lang w:val="nl-NL"/>
+        </w:rPr>
+      </w:pPr>
+    </w:p>
+    <w:p>
+      <w:pPr>
+        <w:rPr>
+          <w:lang w:val="nl-NL"/>
+        </w:rPr>
+      </w:pPr>
+      <w:r>
+        <w:rPr>
+          <w:lang w:val="nl-NL"/>
+        </w:rPr>
+        <w:t>Voorbeelden van Key Value Measures (KVMs) voor elke KVA worden beschreven in de Appendix</w:t>
+      </w:r>
+      <w:r>
+        <w:rPr>
+          <w:lang w:val="nl-NL"/>
+        </w:rPr>
+        <w:t>.</w:t>
       </w:r>
     </w:p>
     <w:p>
@@ -1619,26 +1830,58 @@
         <w:pStyle w:val="Heading3"/>
         <w:keepNext w:val="0"/>
         <w:keepLines w:val="0"/>
+        <w:rPr>
+          <w:lang w:val="nl-NL"/>
+        </w:rPr>
       </w:pPr>
       <w:bookmarkStart w:id="12" w:name="_5r2ymljpmogo" w:colFirst="0" w:colLast="0"/>
       <w:bookmarkEnd w:id="12"/>
       <w:r>
-        <w:t>The value that the product delivers today</w:t>
-      </w:r>
-    </w:p>
-    <w:p>
-      <w:r>
-        <w:t xml:space="preserve">The </w:t>
+        <w:rPr>
+          <w:lang w:val="nl-NL"/>
+        </w:rPr>
+        <w:t>Huidige Waarde: De waarde die het product op dit moment lever</w:t>
+      </w:r>
+      <w:r>
+        <w:rPr>
+          <w:lang w:val="nl-NL"/>
+        </w:rPr>
+        <w:t>t</w:t>
+      </w:r>
+    </w:p>
+    <w:p>
+      <w:pPr>
+        <w:rPr>
+          <w:lang w:val="nl-NL"/>
+        </w:rPr>
+      </w:pPr>
+      <w:r>
+        <w:rPr>
+          <w:lang w:val="nl-NL"/>
+        </w:rPr>
+        <w:t xml:space="preserve">Het </w:t>
       </w:r>
       <w:r>
         <w:rPr>
           <w:i/>
-        </w:rPr>
-        <w:t>purpose</w:t>
-      </w:r>
-      <w:r>
-        <w:t xml:space="preserve"> of looking at CV is to understand the value that an organization delivers to customers and stakeholders at the present time; it considers only what exists right now, not the value that might exist in the future. Questions that organizations need to continually re-evaluate for current value are:</w:t>
-      </w:r>
+          <w:iCs/>
+          <w:lang w:val="nl-NL"/>
+        </w:rPr>
+        <w:t>doel</w:t>
+      </w:r>
+      <w:r>
+        <w:rPr>
+          <w:lang w:val="nl-NL"/>
+        </w:rPr>
+        <w:t xml:space="preserve"> van CV is om de waarde te begrijpen die een organisatie op dit moment levert aan klanten en belanghebbenden; alleen wat nu al bestaat wordt meegewogen, niet de waarde die mogelijk in de toekomst zal bestaan. Vragen die organisaties voortdurend herevalueren voor de huidige waarde zijn:</w:t>
+      </w:r>
+    </w:p>
+    <w:p>
+      <w:pPr>
+        <w:rPr>
+          <w:lang w:val="nl-NL"/>
+        </w:rPr>
+      </w:pPr>
     </w:p>
     <w:p>
       <w:pPr>
@@ -1649,11 +1892,32 @@
         <w:spacing w:before="240"/>
         <w:rPr>
           <w:color w:val="000000"/>
-        </w:rPr>
-      </w:pPr>
-      <w:r>
-        <w:lastRenderedPageBreak/>
-        <w:t>How happy are users and customers today? Is their happiness improving or declining?</w:t>
+          <w:lang w:val="nl-NL"/>
+        </w:rPr>
+      </w:pPr>
+      <w:r>
+        <w:rPr>
+          <w:lang w:val="nl-NL"/>
+        </w:rPr>
+        <w:t>H</w:t>
+      </w:r>
+      <w:r>
+        <w:rPr>
+          <w:lang w:val="nl-NL"/>
+        </w:rPr>
+        <w:t xml:space="preserve"> </w:t>
+      </w:r>
+      <w:r>
+        <w:rPr>
+          <w:lang w:val="nl-NL"/>
+        </w:rPr>
+        <w:t>oe tevreden zijn gebruikers en klanten op dit moment? Neemt hun tevredenheid toe, of juist af</w:t>
+      </w:r>
+      <w:r>
+        <w:rPr>
+          <w:lang w:val="nl-NL"/>
+        </w:rPr>
+        <w:t>?</w:t>
       </w:r>
     </w:p>
     <w:p>
@@ -1664,10 +1928,26 @@
         </w:numPr>
         <w:rPr>
           <w:color w:val="000000"/>
-        </w:rPr>
-      </w:pPr>
-      <w:r>
-        <w:t>How happy are your employees today? Is their happiness improving or declining?</w:t>
+          <w:lang w:val="nl-NL"/>
+        </w:rPr>
+      </w:pPr>
+      <w:r>
+        <w:rPr>
+          <w:lang w:val="nl-NL"/>
+        </w:rPr>
+        <w:t xml:space="preserve">Hoe </w:t>
+      </w:r>
+      <w:r>
+        <w:rPr>
+          <w:lang w:val="nl-NL"/>
+        </w:rPr>
+        <w:t>tevreden zijn onze medewerkers op dit moment? Neemt hun tevredenheid toe, of juist af</w:t>
+      </w:r>
+      <w:r>
+        <w:rPr>
+          <w:lang w:val="nl-NL"/>
+        </w:rPr>
+        <w:t>?</w:t>
       </w:r>
     </w:p>
     <w:p>
@@ -1679,47 +1959,86 @@
         <w:spacing w:after="240"/>
         <w:rPr>
           <w:color w:val="000000"/>
-        </w:rPr>
-      </w:pPr>
-      <w:r>
-        <w:t>How happy are your investors and other stakeholders today? Is their happiness improving or declining?</w:t>
-      </w:r>
-    </w:p>
-    <w:p>
-      <w:r>
-        <w:t xml:space="preserve">Considering CV helps an organization understand the value that their customers or users experience </w:t>
+          <w:lang w:val="nl-NL"/>
+        </w:rPr>
+      </w:pPr>
+      <w:r>
+        <w:rPr>
+          <w:lang w:val="nl-NL"/>
+        </w:rPr>
+        <w:t>H</w:t>
+      </w:r>
+      <w:r>
+        <w:rPr>
+          <w:lang w:val="nl-NL"/>
+        </w:rPr>
+        <w:t>oe tevreden zijn de investeerders en andere belanghebbenden op dit moment? Neemt hun tevredenheid toe, of juist af</w:t>
+      </w:r>
+      <w:r>
+        <w:rPr>
+          <w:lang w:val="nl-NL"/>
+        </w:rPr>
+        <w:t>?</w:t>
+      </w:r>
+    </w:p>
+    <w:p>
+      <w:pPr>
+        <w:rPr>
+          <w:lang w:val="nl-NL"/>
+        </w:rPr>
+      </w:pPr>
+      <w:r>
+        <w:rPr>
+          <w:lang w:val="nl-NL"/>
+        </w:rPr>
+        <w:t xml:space="preserve">Rekening houden met CV helpt een organisatie om de waarde te begrijpen die hun klanten of gebruikers </w:t>
       </w:r>
       <w:r>
         <w:rPr>
           <w:i/>
-        </w:rPr>
-        <w:t>today</w:t>
-      </w:r>
-      <w:r>
-        <w:t>.</w:t>
-      </w:r>
-    </w:p>
-    <w:p/>
+          <w:iCs/>
+          <w:lang w:val="nl-NL"/>
+        </w:rPr>
+        <w:t>op dit moment</w:t>
+      </w:r>
+      <w:r>
+        <w:rPr>
+          <w:lang w:val="nl-NL"/>
+        </w:rPr>
+        <w:t xml:space="preserve"> ervaren.</w:t>
+      </w:r>
+    </w:p>
+    <w:p>
+      <w:pPr>
+        <w:rPr>
+          <w:lang w:val="nl-NL"/>
+        </w:rPr>
+      </w:pPr>
+    </w:p>
     <w:p>
       <w:pPr>
         <w:spacing w:after="160" w:line="256" w:lineRule="auto"/>
         <w:ind w:left="720"/>
         <w:rPr>
           <w:i/>
+          <w:lang w:val="nl-NL"/>
         </w:rPr>
       </w:pPr>
       <w:r>
         <w:rPr>
           <w:b/>
+          <w:bCs/>
           <w:i/>
-        </w:rPr>
-        <w:t>Example:</w:t>
+          <w:lang w:val="nl-NL"/>
+        </w:rPr>
+        <w:t>Voorbeeld:</w:t>
       </w:r>
       <w:r>
         <w:rPr>
           <w:i/>
-        </w:rPr>
-        <w:t xml:space="preserve"> While profit, one way to measure investor happiness, will tell you the economic impact of the value that you deliver, knowing whether customers are happy with their purchase will tell you more about where you may need to improve to keep those customers. If your customers have few alternatives to your product, you may have high profit even though customer satisfaction is low. Considering CV from several perspectives will give you a better understanding of your challenges and opportunities. </w:t>
+          <w:lang w:val="nl-NL"/>
+        </w:rPr>
+        <w:t xml:space="preserve"> Terwijl winst, een manier om tevredenheid van investeerders te meten, je de economische impact geeft van de waarde die je wilt leveren, zal weten hoe tevreden klanten zijn met hun aankoop je meer inzicht geven over wat je kunt verbeteren om deze klanten te behouden. Wanneer je klanten weinig alternatieven hebben voor jouw product, kun je hoge winst behalen, zelfs met een lage klanttevredenheid. Rekening houden met verschillende invalshoeken van CV zal een beter begrip opleveren van je uitdagingen en kansen.</w:t>
       </w:r>
     </w:p>
     <w:p>
@@ -1728,13 +2047,36 @@
         <w:ind w:left="720"/>
         <w:rPr>
           <w:i/>
+          <w:lang w:val="nl-NL"/>
         </w:rPr>
       </w:pPr>
       <w:r>
         <w:rPr>
           <w:i/>
-        </w:rPr>
-        <w:t xml:space="preserve">Customer happiness and investor happiness also do not tell the whole story about your ability to deliver value. Considering employee attitudes recognizes that employees are ultimately the producers of value. Engaged employees that know how to maintain, sustain and enhance the product are one of the most significant assets of an organization, and happy employees are more engaged and productive.  </w:t>
+          <w:lang w:val="nl-NL"/>
+        </w:rPr>
+        <w:t>klanttevredenheid en investeerderstevredenheid vertellen ook niet het hele verhaal over je geschiktheid om waarde te leveren. Door rekening houden met de houding en gemoedstoestand van medewerkers erkennen we dat medewerkers u</w:t>
+      </w:r>
+      <w:r>
+        <w:rPr>
+          <w:i/>
+          <w:lang w:val="nl-NL"/>
+        </w:rPr>
+        <w:t>i</w:t>
+      </w:r>
+      <w:r>
+        <w:rPr>
+          <w:i/>
+          <w:lang w:val="nl-NL"/>
+        </w:rPr>
+        <w:t>teindelijk degenen zijn die waarde leveren. Betrokken medewerkers die weten hoe ze het product kunnen onderhouden, continueren en verbeteren zijn een van de meest significante middelen van een organisatie, en tevreden medewerkers tonen hogere betrokkenheid en productiviteit</w:t>
+      </w:r>
+      <w:r>
+        <w:rPr>
+          <w:i/>
+          <w:lang w:val="nl-NL"/>
+        </w:rPr>
+        <w:t xml:space="preserve">.  </w:t>
       </w:r>
     </w:p>
     <w:p>
@@ -1755,40 +2097,84 @@
         <w:pStyle w:val="Heading3"/>
         <w:keepNext w:val="0"/>
         <w:keepLines w:val="0"/>
+        <w:rPr>
+          <w:lang w:val="nl-NL"/>
+        </w:rPr>
       </w:pPr>
       <w:bookmarkStart w:id="14" w:name="_agtot0ek0cf9" w:colFirst="0" w:colLast="0"/>
       <w:bookmarkEnd w:id="14"/>
       <w:r>
-        <w:t xml:space="preserve">The potential future value that </w:t>
-      </w:r>
+        <w:rPr>
+          <w:lang w:val="nl-NL"/>
+        </w:rPr>
+        <w:t>Nog niet gerealiseerde Waarde: De potentiële toekomstige waarde die behaald kan worden wanneer de organisatie de behoeftes vervult van alle potentiële klanten of gebruiker</w:t>
+      </w:r>
+      <w:r>
+        <w:rPr>
+          <w:lang w:val="nl-NL"/>
+        </w:rPr>
+        <w:t>s</w:t>
+      </w:r>
+    </w:p>
+    <w:p>
+      <w:pPr>
+        <w:rPr>
+          <w:lang w:val="nl-NL"/>
+        </w:rPr>
+      </w:pPr>
       <w:r>
         <w:rPr>
           <w:i/>
-        </w:rPr>
-        <w:t>could be</w:t>
-      </w:r>
-      <w:r>
-        <w:t xml:space="preserve"> realized if the organization met the needs of all potential customers or users</w:t>
-      </w:r>
-    </w:p>
-    <w:p>
-      <w:r>
-        <w:t xml:space="preserve">Looking at Unrealized Value helps an organization to maximize the value that it realizes from a product or service over time. When customers, users, or clients experience a gap between their current experience and the experience that they would like to have, the difference between the two represents an opportunity; this opportunity is measured by </w:t>
+          <w:iCs/>
+          <w:lang w:val="nl-NL"/>
+        </w:rPr>
+        <w:t>Unrealized Value</w:t>
+      </w:r>
+      <w:r>
+        <w:rPr>
+          <w:lang w:val="nl-NL"/>
+        </w:rPr>
+        <w:t xml:space="preserve"> bekijken helpt een organisatie om de waarde van een product of dienst over tijd te maximaliseren. Wanneer klanten, gebruikers, of cliënten een verschil ervaren tussen de huidige ervaring en de gewenste ervaring, dan vertegenwoordigt het verschil hiertussen een kans; deze kans wordt gemeten met </w:t>
       </w:r>
       <w:r>
         <w:rPr>
           <w:i/>
+          <w:iCs/>
+          <w:lang w:val="nl-NL"/>
         </w:rPr>
         <w:t>Unrealized Value</w:t>
       </w:r>
       <w:r>
+        <w:rPr>
+          <w:lang w:val="nl-NL"/>
+        </w:rPr>
         <w:t>.</w:t>
       </w:r>
     </w:p>
-    <w:p/>
-    <w:p>
-      <w:r>
-        <w:t>Questions that organizations need to continually re-evaluate for UV are:</w:t>
+    <w:p>
+      <w:pPr>
+        <w:rPr>
+          <w:lang w:val="nl-NL"/>
+        </w:rPr>
+      </w:pPr>
+    </w:p>
+    <w:p>
+      <w:pPr>
+        <w:rPr>
+          <w:lang w:val="nl-NL"/>
+        </w:rPr>
+      </w:pPr>
+      <w:r>
+        <w:rPr>
+          <w:lang w:val="nl-NL"/>
+        </w:rPr>
+        <w:t>Vragen die organisaties voortdurend moeten heroverwegen voor UV zijn</w:t>
+      </w:r>
+      <w:r>
+        <w:rPr>
+          <w:lang w:val="nl-NL"/>
+        </w:rPr>
+        <w:t>:</w:t>
       </w:r>
     </w:p>
     <w:p>
@@ -1800,10 +2186,14 @@
         <w:spacing w:before="240"/>
         <w:rPr>
           <w:color w:val="000000"/>
-        </w:rPr>
-      </w:pPr>
-      <w:r>
-        <w:t>Can any additional value be created by our organization in this market or other markets?</w:t>
+          <w:lang w:val="nl-NL"/>
+        </w:rPr>
+      </w:pPr>
+      <w:r>
+        <w:rPr>
+          <w:lang w:val="nl-NL"/>
+        </w:rPr>
+        <w:t>Kan onze organisatie nog meer waarde creëren op deze markt of op andere markten?</w:t>
       </w:r>
     </w:p>
     <w:p>
@@ -1814,10 +2204,14 @@
         </w:numPr>
         <w:rPr>
           <w:color w:val="000000"/>
-        </w:rPr>
-      </w:pPr>
-      <w:r>
-        <w:t>Is it worth the effort and risk to pursue these untapped opportunities?</w:t>
+          <w:lang w:val="nl-NL"/>
+        </w:rPr>
+      </w:pPr>
+      <w:r>
+        <w:rPr>
+          <w:lang w:val="nl-NL"/>
+        </w:rPr>
+        <w:t>Is het de moeite en het risico waard om deze onaangeboorde kansen na te jagen?</w:t>
       </w:r>
     </w:p>
     <w:p>
@@ -1829,19 +2223,72 @@
         <w:spacing w:after="240"/>
         <w:rPr>
           <w:color w:val="000000"/>
-        </w:rPr>
-      </w:pPr>
-      <w:r>
-        <w:t>Should further investments be made to capture additional Unrealized Value?</w:t>
-      </w:r>
-    </w:p>
-    <w:p>
-      <w:r>
-        <w:t>The consideration of both CV and UV provides organizations with a way to balance present and possible future benefits. Strategic Goals are formed from some satisfaction gap and an opportunity for an organization to decrease UV by increasing CV.</w:t>
-      </w:r>
-    </w:p>
-    <w:p>
-      <w:r>
+          <w:lang w:val="nl-NL"/>
+        </w:rPr>
+      </w:pPr>
+      <w:r>
+        <w:rPr>
+          <w:lang w:val="nl-NL"/>
+        </w:rPr>
+        <w:t xml:space="preserve">Moeten verdere investeringen gedaan worden om extra </w:t>
+      </w:r>
+      <w:r>
+        <w:rPr>
+          <w:i/>
+          <w:iCs/>
+          <w:lang w:val="nl-NL"/>
+        </w:rPr>
+        <w:t>Unrealized Value</w:t>
+      </w:r>
+      <w:r>
+        <w:rPr>
+          <w:lang w:val="nl-NL"/>
+        </w:rPr>
+        <w:t xml:space="preserve"> te verkrijge</w:t>
+      </w:r>
+      <w:r>
+        <w:rPr>
+          <w:lang w:val="nl-NL"/>
+        </w:rPr>
+        <w:t>n</w:t>
+      </w:r>
+      <w:r>
+        <w:rPr>
+          <w:lang w:val="nl-NL"/>
+        </w:rPr>
+        <w:t>?</w:t>
+      </w:r>
+    </w:p>
+    <w:p>
+      <w:pPr>
+        <w:rPr>
+          <w:lang w:val="nl-NL"/>
+        </w:rPr>
+      </w:pPr>
+      <w:r>
+        <w:rPr>
+          <w:lang w:val="nl-NL"/>
+        </w:rPr>
+        <w:lastRenderedPageBreak/>
+        <w:t>Het beschouwen van zowel CV als UV geeft organisaties een manier om huidige zowel als mogelijke toekomstige voordelen af te wegen. Strategisch Doelen worden gevormd vanuit een tevredenheidskloof en een kans voor een organisatie om UV te verlagen door CV te verhogen</w:t>
+      </w:r>
+      <w:r>
+        <w:rPr>
+          <w:lang w:val="nl-NL"/>
+        </w:rPr>
+        <w:t>.</w:t>
+      </w:r>
+    </w:p>
+    <w:p>
+      <w:pPr>
+        <w:rPr>
+          <w:lang w:val="nl-NL"/>
+        </w:rPr>
+      </w:pPr>
+      <w:r>
+        <w:rPr>
+          <w:lang w:val="nl-NL"/>
+        </w:rPr>
         <w:t xml:space="preserve"> </w:t>
       </w:r>
     </w:p>
@@ -1850,21 +2297,26 @@
         <w:spacing w:after="160" w:line="256" w:lineRule="auto"/>
         <w:ind w:left="720"/>
         <w:rPr>
+          <w:bCs/>
           <w:i/>
+          <w:lang w:val="nl-NL"/>
         </w:rPr>
       </w:pPr>
       <w:r>
         <w:rPr>
           <w:b/>
           <w:i/>
-        </w:rPr>
-        <w:t>Example:</w:t>
-      </w:r>
-      <w:r>
-        <w:rPr>
+          <w:lang w:val="nl-NL"/>
+        </w:rPr>
+        <w:t xml:space="preserve">Bijvoorbeeld: </w:t>
+      </w:r>
+      <w:r>
+        <w:rPr>
+          <w:bCs/>
           <w:i/>
-        </w:rPr>
-        <w:t xml:space="preserve"> A product may have low CV, because it is an early version being used to test the market, but very high UV, indicating that there is great market potential. Investing in the product to try to boost CV is probably warranted, given the potential returns, even though the product is not currently producing high CV. </w:t>
+          <w:lang w:val="nl-NL"/>
+        </w:rPr>
+        <w:t>Een product kan een lage CV hebben omdat het een vroege versie is die gebruikt wordt om de markt te testen en een erg hoge UV die aangeeft dat er een groot marktpotentieel is. Het is waarschijnlijk gerechtvaardigd om een poging te doen om CV te verhogen, gegeven de potentiële winst, door te investeren in het product ondanks dat het product momenteel geen hoge CV oplevert.</w:t>
       </w:r>
     </w:p>
     <w:p>
@@ -1873,14 +2325,16 @@
         <w:ind w:left="720"/>
         <w:rPr>
           <w:i/>
-        </w:rPr>
-      </w:pPr>
-      <w:r>
-        <w:rPr>
+          <w:lang w:val="nl-NL"/>
+        </w:rPr>
+      </w:pPr>
+      <w:r>
+        <w:rPr>
+          <w:bCs/>
           <w:i/>
-        </w:rPr>
-        <w:lastRenderedPageBreak/>
-        <w:t>Conversely, a product with very high CV, large market share, no near competitors, and very satisfied customers may not warrant much new investment; this is the classic cash cow product that is very profitable but nearing the end of its product investment cycle with low UV.</w:t>
+          <w:lang w:val="nl-NL"/>
+        </w:rPr>
+        <w:t>Andersom, een product met erg hoge CV, een groot marktaandeel, geen nabije competitie en erg tevreden klanten, rechtvaardigt waarschijnlijk geen grote investering; dit is de klassieke geldkoe die erg winstgevend is, maar aan het eind van haar product-investeringscyclus zit met lage UV.</w:t>
       </w:r>
     </w:p>
     <w:p>
@@ -1889,10 +2343,16 @@
         <w:keepNext w:val="0"/>
         <w:keepLines w:val="0"/>
         <w:spacing w:before="480"/>
+        <w:rPr>
+          <w:lang w:val="nl-NL"/>
+        </w:rPr>
       </w:pPr>
       <w:bookmarkStart w:id="15" w:name="_wu124os0jabb" w:colFirst="0" w:colLast="0"/>
       <w:bookmarkEnd w:id="15"/>
       <w:r>
+        <w:rPr>
+          <w:lang w:val="nl-NL"/>
+        </w:rPr>
         <w:t>Time-to-Market (T2M)</w:t>
       </w:r>
     </w:p>
@@ -1901,112 +2361,171 @@
         <w:pStyle w:val="Heading3"/>
         <w:keepNext w:val="0"/>
         <w:keepLines w:val="0"/>
+        <w:rPr>
+          <w:lang w:val="nl-NL"/>
+        </w:rPr>
       </w:pPr>
       <w:bookmarkStart w:id="16" w:name="_no1h5x3t2k4t" w:colFirst="0" w:colLast="0"/>
       <w:bookmarkEnd w:id="16"/>
       <w:r>
-        <w:t>The organization’s ability to quickly deliver new capabilities, services, or products</w:t>
-      </w:r>
-    </w:p>
-    <w:p>
-      <w:r>
-        <w:t xml:space="preserve">The </w:t>
+        <w:rPr>
+          <w:lang w:val="nl-NL"/>
+        </w:rPr>
+        <w:t>Tijd-tot-aan-de-markt: Het vermogen van de organisatie om snel nieuwe mogelijkheden, diensten of producten te leveren</w:t>
+      </w:r>
+    </w:p>
+    <w:p>
+      <w:pPr>
+        <w:rPr>
+          <w:lang w:val="nl-NL"/>
+        </w:rPr>
+      </w:pPr>
+      <w:r>
+        <w:rPr>
+          <w:lang w:val="nl-NL"/>
+        </w:rPr>
+        <w:t xml:space="preserve">De </w:t>
       </w:r>
       <w:r>
         <w:rPr>
           <w:i/>
-        </w:rPr>
-        <w:t>reason for looking</w:t>
-      </w:r>
-      <w:r>
-        <w:t xml:space="preserve"> at T2M is to minimize the amount of time it takes for the organization to deliver value. Without actively managing T2M, the ability to sustainably deliver value in the future is unknown. Questions that organizations need to continually re-evaluate for T2M are:</w:t>
-      </w:r>
-    </w:p>
-    <w:p>
-      <w:pPr>
+          <w:iCs/>
+          <w:lang w:val="nl-NL"/>
+        </w:rPr>
+        <w:t>reden</w:t>
+      </w:r>
+      <w:r>
+        <w:rPr>
+          <w:lang w:val="nl-NL"/>
+        </w:rPr>
+        <w:t xml:space="preserve"> om naar T2M te kijken is het minimaliseren van de tijd die het de organisatie kost om waarde te leveren. Wanneer er niet actief bijgestuurd wordt op T2M, is het vermogen om in de toekomst op duurzame wijze waarde te blijven leveren onbekend. Vragen die organisaties voortdurend heroverwegen voor T2M zijn</w:t>
+      </w:r>
+      <w:r>
+        <w:rPr>
+          <w:lang w:val="nl-NL"/>
+        </w:rPr>
+        <w:t>:</w:t>
+      </w:r>
+    </w:p>
+    <w:p>
+      <w:pPr>
+        <w:numPr>
+          <w:ilvl w:val="0"/>
+          <w:numId w:val="7"/>
+        </w:numPr>
         <w:spacing w:before="240"/>
-        <w:ind w:left="720"/>
-      </w:pPr>
-      <w:r>
-        <w:t>1.</w:t>
-      </w:r>
-      <w:r>
-        <w:rPr>
-          <w:rFonts w:ascii="Times New Roman" w:eastAsia="Times New Roman" w:hAnsi="Times New Roman" w:cs="Times New Roman"/>
-          <w:sz w:val="14"/>
-          <w:szCs w:val="14"/>
-        </w:rPr>
-        <w:tab/>
-      </w:r>
-      <w:r>
-        <w:t>How fast can the organization learn from new experiments and information?</w:t>
-      </w:r>
-    </w:p>
-    <w:p>
-      <w:pPr>
-        <w:ind w:left="720"/>
-      </w:pPr>
-      <w:r>
-        <w:t>2.</w:t>
-      </w:r>
-      <w:r>
-        <w:rPr>
-          <w:rFonts w:ascii="Times New Roman" w:eastAsia="Times New Roman" w:hAnsi="Times New Roman" w:cs="Times New Roman"/>
-          <w:sz w:val="14"/>
-          <w:szCs w:val="14"/>
-        </w:rPr>
-        <w:tab/>
-      </w:r>
-      <w:r>
-        <w:t>How fast can you adapt based on the information?</w:t>
-      </w:r>
-    </w:p>
-    <w:p>
-      <w:pPr>
-        <w:spacing w:after="240"/>
-        <w:ind w:left="720"/>
-      </w:pPr>
-      <w:r>
-        <w:t>3.</w:t>
-      </w:r>
-      <w:r>
-        <w:rPr>
-          <w:rFonts w:ascii="Times New Roman" w:eastAsia="Times New Roman" w:hAnsi="Times New Roman" w:cs="Times New Roman"/>
-          <w:sz w:val="14"/>
-          <w:szCs w:val="14"/>
-        </w:rPr>
-        <w:tab/>
-      </w:r>
-      <w:r>
-        <w:t>How fast can you test new ideas with customers?</w:t>
-      </w:r>
-    </w:p>
-    <w:p>
-      <w:r>
-        <w:t xml:space="preserve">Improving T2M helps improve the frequency at which an organization can potentially change CV. </w:t>
-      </w:r>
-    </w:p>
-    <w:p/>
+        <w:ind w:left="714" w:hanging="357"/>
+        <w:rPr>
+          <w:lang w:val="nl-NL"/>
+        </w:rPr>
+      </w:pPr>
+      <w:r>
+        <w:rPr>
+          <w:lang w:val="nl-NL"/>
+        </w:rPr>
+        <w:t>Hoe snel kan de organisatie leren van nieuwe experimenten en informatie?</w:t>
+      </w:r>
+    </w:p>
+    <w:p>
+      <w:pPr>
+        <w:numPr>
+          <w:ilvl w:val="0"/>
+          <w:numId w:val="7"/>
+        </w:numPr>
+        <w:ind w:left="714" w:hanging="357"/>
+        <w:rPr>
+          <w:lang w:val="nl-NL"/>
+        </w:rPr>
+      </w:pPr>
+      <w:r>
+        <w:rPr>
+          <w:lang w:val="nl-NL"/>
+        </w:rPr>
+        <w:t>Hoe snel kun je aanpassen op basis van de informatie?</w:t>
+      </w:r>
+    </w:p>
+    <w:p>
+      <w:pPr>
+        <w:numPr>
+          <w:ilvl w:val="0"/>
+          <w:numId w:val="7"/>
+        </w:numPr>
+        <w:ind w:left="714" w:hanging="357"/>
+        <w:rPr>
+          <w:lang w:val="nl-NL"/>
+        </w:rPr>
+      </w:pPr>
+      <w:r>
+        <w:rPr>
+          <w:lang w:val="nl-NL"/>
+        </w:rPr>
+        <w:t>Hoe snel kan je nieuwe ideeën uitproberen met klanten?</w:t>
+      </w:r>
+    </w:p>
+    <w:p>
+      <w:pPr>
+        <w:rPr>
+          <w:lang w:val="nl-NL"/>
+        </w:rPr>
+      </w:pPr>
+    </w:p>
+    <w:p>
+      <w:pPr>
+        <w:rPr>
+          <w:lang w:val="nl-NL"/>
+        </w:rPr>
+      </w:pPr>
+      <w:r>
+        <w:rPr>
+          <w:lang w:val="nl-NL"/>
+        </w:rPr>
+        <w:t>Wanneer T2M verbetert, verbetert ook de frequentie waarmee een organisatie haar CV kan mogelijk kan aanpassen</w:t>
+      </w:r>
+      <w:r>
+        <w:rPr>
+          <w:lang w:val="nl-NL"/>
+        </w:rPr>
+        <w:t xml:space="preserve">. </w:t>
+      </w:r>
+    </w:p>
+    <w:p>
+      <w:pPr>
+        <w:rPr>
+          <w:lang w:val="nl-NL"/>
+        </w:rPr>
+      </w:pPr>
+    </w:p>
     <w:p>
       <w:pPr>
         <w:spacing w:after="160" w:line="256" w:lineRule="auto"/>
         <w:ind w:left="720"/>
         <w:rPr>
           <w:i/>
+          <w:lang w:val="nl-NL"/>
         </w:rPr>
       </w:pPr>
       <w:r>
         <w:rPr>
           <w:b/>
           <w:i/>
-        </w:rPr>
-        <w:t>Example:</w:t>
-      </w:r>
-      <w:r>
-        <w:rPr>
+          <w:lang w:val="nl-NL"/>
+        </w:rPr>
+        <w:t>Voorbeeld:</w:t>
+      </w:r>
+      <w:r>
+        <w:rPr>
+          <w:bCs/>
           <w:i/>
-        </w:rPr>
-        <w:t xml:space="preserve"> Reducing the number of features in a product release can dramatically improve T2M; the smallest release possible is one that delivers at least some incremental improvement in value to some subset of the customers/users of the product. Many organizations also focus on removing non value-added activities from the product development and delivery process to improve their T2M. </w:t>
+          <w:lang w:val="nl-NL"/>
+        </w:rPr>
+        <w:t xml:space="preserve"> Het verminderen van de functies in een productversie kan de T2M drastisch verbeteren; de kleinst mogelijke release levert ten minste een incrementele waardeverbetering aan een specifiek deel van de klanten/gebruikers van het product. Veel organisaties richten zich ook op het weghalen van activiteiten die geen waarde toevoegen uit hun proces voor productontwikkeling en productlevering om hun T2M te verbeteren</w:t>
+      </w:r>
+      <w:r>
+        <w:rPr>
+          <w:i/>
+          <w:lang w:val="nl-NL"/>
+        </w:rPr>
+        <w:t xml:space="preserve">. </w:t>
       </w:r>
     </w:p>
     <w:p>
@@ -2027,100 +2546,155 @@
         <w:pStyle w:val="Heading3"/>
         <w:keepNext w:val="0"/>
         <w:keepLines w:val="0"/>
+        <w:rPr>
+          <w:lang w:val="nl-NL"/>
+        </w:rPr>
       </w:pPr>
       <w:bookmarkStart w:id="18" w:name="_hxm00x7m61ti" w:colFirst="0" w:colLast="0"/>
       <w:bookmarkEnd w:id="18"/>
       <w:r>
-        <w:t>The effectiveness of an organization to deliver new capabilities that might better meet customer needs</w:t>
-      </w:r>
-    </w:p>
-    <w:p>
-      <w:r>
-        <w:t xml:space="preserve">The </w:t>
+        <w:rPr>
+          <w:lang w:val="nl-NL"/>
+        </w:rPr>
+        <w:t>Innovatiekracht: De effectiviteit van een organisatie om nieuwe mogelijkheden te leveren die beter aan de behoefte van een klant voldoen</w:t>
+      </w:r>
+    </w:p>
+    <w:p>
+      <w:pPr>
+        <w:rPr>
+          <w:lang w:val="nl-NL"/>
+        </w:rPr>
+      </w:pPr>
+      <w:r>
+        <w:rPr>
+          <w:lang w:val="nl-NL"/>
+        </w:rPr>
+        <w:lastRenderedPageBreak/>
+        <w:t xml:space="preserve">Het </w:t>
       </w:r>
       <w:r>
         <w:rPr>
           <w:i/>
-        </w:rPr>
-        <w:t>goal</w:t>
-      </w:r>
-      <w:r>
-        <w:t xml:space="preserve"> of looking at the A2I is to maximize the organization’s ability to deliver new capabilities and innovative solutions. Organizations should continually re-evaluate their A2I by asking:</w:t>
-      </w:r>
-    </w:p>
-    <w:p>
-      <w:pPr>
+          <w:iCs/>
+          <w:lang w:val="nl-NL"/>
+        </w:rPr>
+        <w:t>doel</w:t>
+      </w:r>
+      <w:r>
+        <w:rPr>
+          <w:lang w:val="nl-NL"/>
+        </w:rPr>
+        <w:t xml:space="preserve"> van kijken naar de A2I is het maximaliseren van het organisatievermogen om nieuwe mogelijkheden en innovatieve oplossingen te leveren. Organisaties moeten hun A2I voortdurend heroverwegen door zich af te vragen</w:t>
+      </w:r>
+      <w:r>
+        <w:rPr>
+          <w:lang w:val="nl-NL"/>
+        </w:rPr>
+        <w:t>:</w:t>
+      </w:r>
+    </w:p>
+    <w:p>
+      <w:pPr>
+        <w:pStyle w:val="ListParagraph"/>
+        <w:numPr>
+          <w:ilvl w:val="0"/>
+          <w:numId w:val="9"/>
+        </w:numPr>
         <w:spacing w:before="240"/>
-        <w:ind w:left="720"/>
-      </w:pPr>
-      <w:r>
-        <w:t>1.</w:t>
-      </w:r>
-      <w:r>
-        <w:rPr>
-          <w:rFonts w:ascii="Times New Roman" w:eastAsia="Times New Roman" w:hAnsi="Times New Roman" w:cs="Times New Roman"/>
-          <w:sz w:val="14"/>
-          <w:szCs w:val="14"/>
-        </w:rPr>
-        <w:tab/>
-      </w:r>
-      <w:r>
-        <w:t>What prevents the organization from delivering new value?</w:t>
-      </w:r>
-    </w:p>
-    <w:p>
-      <w:pPr>
-        <w:spacing w:after="240"/>
-        <w:ind w:left="720"/>
-      </w:pPr>
-      <w:r>
-        <w:t>2.</w:t>
-      </w:r>
-      <w:r>
-        <w:rPr>
-          <w:rFonts w:ascii="Times New Roman" w:eastAsia="Times New Roman" w:hAnsi="Times New Roman" w:cs="Times New Roman"/>
-          <w:sz w:val="14"/>
-          <w:szCs w:val="14"/>
-        </w:rPr>
-        <w:tab/>
-      </w:r>
-      <w:r>
-        <w:t>What prevents customers or users from benefiting from that innovation?</w:t>
-      </w:r>
-    </w:p>
-    <w:p>
-      <w:r>
-        <w:t>Improving A2I helps an organization become more effective in ensuring that the work that it does improves the value that its products or services deliver to customers or users.</w:t>
+        <w:rPr>
+          <w:lang w:val="nl-NL"/>
+        </w:rPr>
+      </w:pPr>
+      <w:r>
+        <w:rPr>
+          <w:lang w:val="nl-NL"/>
+        </w:rPr>
+        <w:t>Wat houdt de organisatie tegen van het leveren van nieuwe waarde?</w:t>
+      </w:r>
+      <w:r>
+        <w:rPr>
+          <w:lang w:val="nl-NL"/>
+        </w:rPr>
+        <w:t xml:space="preserve"> </w:t>
+      </w:r>
+    </w:p>
+    <w:p>
+      <w:pPr>
+        <w:pStyle w:val="ListParagraph"/>
+        <w:numPr>
+          <w:ilvl w:val="0"/>
+          <w:numId w:val="9"/>
+        </w:numPr>
+        <w:spacing w:before="240"/>
+        <w:rPr>
+          <w:lang w:val="nl-NL"/>
+        </w:rPr>
+      </w:pPr>
+      <w:r>
+        <w:rPr>
+          <w:lang w:val="nl-NL"/>
+        </w:rPr>
+        <w:t>Wat houdt de klant of gebruiker tegen om van die innovatie te profiteren</w:t>
+      </w:r>
+      <w:r>
+        <w:rPr>
+          <w:lang w:val="nl-NL"/>
+        </w:rPr>
+        <w:t>?</w:t>
       </w:r>
     </w:p>
     <w:p/>
+    <w:p>
+      <w:pPr>
+        <w:rPr>
+          <w:lang w:val="nl-NL"/>
+        </w:rPr>
+      </w:pPr>
+      <w:r>
+        <w:rPr>
+          <w:lang w:val="nl-NL"/>
+        </w:rPr>
+        <w:t>De A2I verbeteren helpt een organisatie om effectiever te worden in het omzetten van verricht werk naar geleverde waarde aan klanten of gebruikers door middel van producten of diensten</w:t>
+      </w:r>
+      <w:r>
+        <w:rPr>
+          <w:lang w:val="nl-NL"/>
+        </w:rPr>
+        <w:t>.</w:t>
+      </w:r>
+    </w:p>
+    <w:p>
+      <w:pPr>
+        <w:rPr>
+          <w:lang w:val="nl-NL"/>
+        </w:rPr>
+      </w:pPr>
+    </w:p>
     <w:p>
       <w:pPr>
         <w:spacing w:after="160" w:line="256" w:lineRule="auto"/>
         <w:ind w:left="720"/>
         <w:rPr>
+          <w:bCs/>
           <w:i/>
+          <w:lang w:val="nl-NL"/>
         </w:rPr>
       </w:pPr>
       <w:r>
         <w:rPr>
           <w:b/>
           <w:i/>
-        </w:rPr>
-        <w:t>Example:</w:t>
-      </w:r>
-      <w:r>
-        <w:rPr>
+          <w:lang w:val="nl-NL"/>
+        </w:rPr>
+        <w:t xml:space="preserve">Voorbeeld: </w:t>
+      </w:r>
+      <w:r>
+        <w:rPr>
+          <w:bCs/>
           <w:i/>
-        </w:rPr>
-        <w:t xml:space="preserve"> A variety of things can impede an organization from being able to deliver new capabilities and value: spending too much time remedying poor product quality, needing to maintain multiple variations of a product due to lack of operational excellence, lack of </w:t>
-      </w:r>
-      <w:r>
-        <w:rPr>
-          <w:i/>
-        </w:rPr>
-        <w:lastRenderedPageBreak/>
-        <w:t xml:space="preserve">decentralized decision-making, inability to hire and inspire talented, passionate team-members, and so on. </w:t>
+          <w:lang w:val="nl-NL"/>
+        </w:rPr>
+        <w:t>Een verscheidenheid aan dingen kan een organisatie beletten om nieuwe mogelijkheden en waarde te leveren: te veel tijd kwijt zijn aan rechtzetten van lage productkwaliteit, meerdere productvarianten moeten onderhouden door gebrek aan operationele uitmuntendheid, een gebrek aan gedecentraliseerde besluitvorming, het niet kunnen inhuren en inspireren van getalenteerde en gepassioneerde teamleden, enzovoort.</w:t>
       </w:r>
     </w:p>
     <w:p>
@@ -2128,59 +2702,211 @@
         <w:spacing w:after="160" w:line="256" w:lineRule="auto"/>
         <w:ind w:left="720"/>
         <w:rPr>
+          <w:bCs/>
           <w:i/>
-        </w:rPr>
-      </w:pPr>
-      <w:r>
-        <w:rPr>
+          <w:lang w:val="nl-NL"/>
+        </w:rPr>
+      </w:pPr>
+      <w:r>
+        <w:rPr>
+          <w:bCs/>
           <w:i/>
-        </w:rPr>
-        <w:t>As low-value features and systemic impediments accumulate, more budget and time is consumed maintaining the product or overcoming impediments, reducing its available capacity to innovate. In addition, anything that prevents users or customers from benefiting from innovation, such as hard to assemble/install products or new versions of products, will also reduce A2I.</w:t>
+          <w:lang w:val="nl-NL"/>
+        </w:rPr>
+        <w:t>Wanneer functionaliteit van lage waarde en systemische belemmeringen zich opstapelen, wordt meer en meer tijd en geld verbruikt voor het onderhoud of overwinnen van belemmeringen, waardoor de beschikbare innovatiecapaciteit wordt beperkt. Tevens wordt de A2I verminderd door alles wat voorkomt dat gebruikers of klanten profiteren van innovatie, zoals (nieuwe versies van) producten die moeilijk zijn om in elkaar te zetten of te installeren</w:t>
+      </w:r>
+      <w:r>
+        <w:rPr>
+          <w:bCs/>
+          <w:i/>
+          <w:lang w:val="nl-NL"/>
+        </w:rPr>
+        <w:t>.</w:t>
       </w:r>
     </w:p>
     <w:p>
       <w:pPr>
         <w:pStyle w:val="Heading1"/>
+        <w:rPr>
+          <w:lang w:val="nl-NL"/>
+        </w:rPr>
       </w:pPr>
       <w:bookmarkStart w:id="19" w:name="_vd2fxftkjaw3" w:colFirst="0" w:colLast="0"/>
       <w:bookmarkEnd w:id="19"/>
       <w:r>
-        <w:t xml:space="preserve">Progress </w:t>
-      </w:r>
-      <w:r>
-        <w:t>t</w:t>
-      </w:r>
-      <w:r>
-        <w:t xml:space="preserve">oward Goals </w:t>
-      </w:r>
-      <w:r>
-        <w:t>i</w:t>
-      </w:r>
-      <w:r>
-        <w:t xml:space="preserve">n </w:t>
-      </w:r>
-      <w:r>
-        <w:t>A</w:t>
-      </w:r>
-      <w:r>
-        <w:t xml:space="preserve"> Series </w:t>
-      </w:r>
-      <w:r>
-        <w:t>o</w:t>
-      </w:r>
-      <w:r>
-        <w:t xml:space="preserve">f Small Steps </w:t>
-      </w:r>
-    </w:p>
-    <w:p>
-      <w:r>
-        <w:t xml:space="preserve">The first step in the journey toward a Strategic Goal is understanding your Current State. If your focus is to achieve a Strategic Goal related to Unrealized Value (UV), as is typically the case, then measuring the Current Value (CV) your product or service delivers is where you should start (of course, if your product or service is new then its CV will be zero). To understand where you need to improve, you may also need to understand your effectiveness (A2I), and your responsiveness (T2M). </w:t>
-      </w:r>
-    </w:p>
-    <w:p/>
-    <w:p>
-      <w:r>
-        <w:t>The Experiment Loop (shown in Figure 1) helps organizations move from their Current State toward their Next Target Goal, and ultimately their Strategic Goal, by taking small, measured steps, called experiments, using explicit hypotheses.</w:t>
+        <w:rPr>
+          <w:lang w:val="nl-NL"/>
+        </w:rPr>
+        <w:t>Voortgang in de richting van doelen in een opeenvolging van kleine stappen</w:t>
+      </w:r>
+      <w:r>
+        <w:rPr>
+          <w:lang w:val="nl-NL"/>
+        </w:rPr>
+        <w:t xml:space="preserve"> </w:t>
+      </w:r>
+    </w:p>
+    <w:p>
+      <w:pPr>
+        <w:rPr>
+          <w:lang w:val="nl-NL"/>
+        </w:rPr>
+      </w:pPr>
+      <w:r>
+        <w:rPr>
+          <w:lang w:val="nl-NL"/>
+        </w:rPr>
+        <w:t xml:space="preserve">De eerste stap in de reis naar een </w:t>
+      </w:r>
+      <w:r>
+        <w:rPr>
+          <w:i/>
+          <w:iCs/>
+          <w:lang w:val="nl-NL"/>
+        </w:rPr>
+        <w:t>Strategisch Doel</w:t>
+      </w:r>
+      <w:r>
+        <w:rPr>
+          <w:lang w:val="nl-NL"/>
+        </w:rPr>
+        <w:t xml:space="preserve"> is het begrijpen van je </w:t>
+      </w:r>
+      <w:r>
+        <w:rPr>
+          <w:i/>
+          <w:iCs/>
+          <w:lang w:val="nl-NL"/>
+        </w:rPr>
+        <w:t>Huidge Toestand</w:t>
+      </w:r>
+      <w:r>
+        <w:rPr>
+          <w:lang w:val="nl-NL"/>
+        </w:rPr>
+        <w:t xml:space="preserve">. Wanneer je focus ligt in het behalen van een </w:t>
+      </w:r>
+      <w:r>
+        <w:rPr>
+          <w:i/>
+          <w:iCs/>
+          <w:lang w:val="nl-NL"/>
+        </w:rPr>
+        <w:t>Strategisch Doel</w:t>
+      </w:r>
+      <w:r>
+        <w:rPr>
+          <w:lang w:val="nl-NL"/>
+        </w:rPr>
+        <w:t xml:space="preserve"> op het gebied van </w:t>
+      </w:r>
+      <w:r>
+        <w:rPr>
+          <w:i/>
+          <w:iCs/>
+          <w:lang w:val="nl-NL"/>
+        </w:rPr>
+        <w:t>Unrealized Value</w:t>
+      </w:r>
+      <w:r>
+        <w:rPr>
+          <w:lang w:val="nl-NL"/>
+        </w:rPr>
+        <w:t xml:space="preserve"> (UV), wat meestal het geval is, dan moet je beginnen met het meten van de </w:t>
+      </w:r>
+      <w:r>
+        <w:rPr>
+          <w:i/>
+          <w:iCs/>
+          <w:lang w:val="nl-NL"/>
+        </w:rPr>
+        <w:t>Current Value</w:t>
+      </w:r>
+      <w:r>
+        <w:rPr>
+          <w:lang w:val="nl-NL"/>
+        </w:rPr>
+        <w:t xml:space="preserve"> (CV) die je product of dienst levert (uiteraard zal de CV van een nieuw product of dienst nog nul zijn). Om te begrijpen waar je moet verbeteren, moet je mogelijk ook begrip hebben van je effectiviteit (A2I) en je reactivermogen (T2M)</w:t>
+      </w:r>
+      <w:r>
+        <w:rPr>
+          <w:lang w:val="nl-NL"/>
+        </w:rPr>
+        <w:t>.</w:t>
+      </w:r>
+      <w:r>
+        <w:rPr>
+          <w:lang w:val="nl-NL"/>
+        </w:rPr>
+        <w:t xml:space="preserve"> </w:t>
+      </w:r>
+    </w:p>
+    <w:p>
+      <w:pPr>
+        <w:rPr>
+          <w:lang w:val="nl-NL"/>
+        </w:rPr>
+      </w:pPr>
+    </w:p>
+    <w:p>
+      <w:pPr>
+        <w:rPr>
+          <w:lang w:val="nl-NL"/>
+        </w:rPr>
+      </w:pPr>
+      <w:r>
+        <w:rPr>
+          <w:lang w:val="nl-NL"/>
+        </w:rPr>
+        <w:t xml:space="preserve">De Experimenteerlus (zie Figuur 1) helpt organisaties van hun </w:t>
+      </w:r>
+      <w:r>
+        <w:rPr>
+          <w:i/>
+          <w:iCs/>
+          <w:lang w:val="nl-NL"/>
+        </w:rPr>
+        <w:t>Huidige Toestand</w:t>
+      </w:r>
+      <w:r>
+        <w:rPr>
+          <w:lang w:val="nl-NL"/>
+        </w:rPr>
+        <w:t xml:space="preserve"> naar hun </w:t>
+      </w:r>
+      <w:r>
+        <w:rPr>
+          <w:i/>
+          <w:iCs/>
+          <w:lang w:val="nl-NL"/>
+        </w:rPr>
+        <w:t>Eerstvolgende Doel</w:t>
+      </w:r>
+      <w:r>
+        <w:rPr>
+          <w:lang w:val="nl-NL"/>
+        </w:rPr>
+        <w:t xml:space="preserve"> te bewegen, en uiteindelijk het </w:t>
+      </w:r>
+      <w:r>
+        <w:rPr>
+          <w:i/>
+          <w:iCs/>
+          <w:lang w:val="nl-NL"/>
+        </w:rPr>
+        <w:t>Strategisch Doel</w:t>
+      </w:r>
+      <w:r>
+        <w:rPr>
+          <w:lang w:val="nl-NL"/>
+        </w:rPr>
+        <w:t>, door kleine, meetbare stappen te nemen, experimenten genoemd, gebruikmakend van expliciete hypothesen</w:t>
+      </w:r>
+      <w:r>
+        <w:rPr>
+          <w:lang w:val="nl-NL"/>
+        </w:rPr>
+        <w:t>.</w:t>
       </w:r>
       <w:r>
         <w:rPr>
@@ -2189,7 +2915,22 @@
         <w:footnoteReference w:id="3"/>
       </w:r>
       <w:r>
-        <w:t xml:space="preserve"> This loop consists of: </w:t>
+        <w:rPr>
+          <w:lang w:val="nl-NL"/>
+        </w:rPr>
+        <w:t xml:space="preserve"> </w:t>
+      </w:r>
+      <w:r>
+        <w:rPr>
+          <w:lang w:val="nl-NL"/>
+        </w:rPr>
+        <w:t>Deze lus bestaat uit</w:t>
+      </w:r>
+      <w:r>
+        <w:rPr>
+          <w:lang w:val="nl-NL"/>
+        </w:rPr>
+        <w:t xml:space="preserve">: </w:t>
       </w:r>
     </w:p>
     <w:p>
@@ -2198,15 +2939,29 @@
           <w:ilvl w:val="0"/>
           <w:numId w:val="4"/>
         </w:numPr>
+        <w:rPr>
+          <w:lang w:val="nl-NL"/>
+        </w:rPr>
       </w:pPr>
       <w:r>
         <w:rPr>
           <w:b/>
-        </w:rPr>
-        <w:t>Forming a hypothesis for improvement.</w:t>
-      </w:r>
-      <w:r>
-        <w:t xml:space="preserve"> Based on experience, form an idea of something you think will help you move toward your Next Target Goal, and decide how you will know whether this experiment succeeded based on measurement. </w:t>
+          <w:lang w:val="nl-NL"/>
+        </w:rPr>
+        <w:t>Het vormen van een hypothese ter verbetering</w:t>
+      </w:r>
+      <w:r>
+        <w:rPr>
+          <w:bCs/>
+          <w:lang w:val="nl-NL"/>
+        </w:rPr>
+        <w:t>. Gebaseerd op ervaring vorm je een idee waarmee je verwacht te bewegen in de richting van je Eerstvolgende Doel en je bepaalt hoe je het slagen van dit experiment meetbaar maakt.</w:t>
+      </w:r>
+      <w:r>
+        <w:rPr>
+          <w:lang w:val="nl-NL"/>
+        </w:rPr>
+        <w:t xml:space="preserve"> </w:t>
       </w:r>
     </w:p>
     <w:p>
@@ -2215,21 +2970,30 @@
           <w:ilvl w:val="0"/>
           <w:numId w:val="4"/>
         </w:numPr>
+        <w:rPr>
+          <w:lang w:val="nl-NL"/>
+        </w:rPr>
       </w:pPr>
       <w:r>
         <w:rPr>
           <w:b/>
-        </w:rPr>
-        <w:t xml:space="preserve">Running your experiments. </w:t>
-      </w:r>
-      <w:r>
-        <w:t xml:space="preserve">Make the change you think will help you to </w:t>
-      </w:r>
-      <w:r>
-        <w:t>improve and</w:t>
-      </w:r>
-      <w:r>
-        <w:t xml:space="preserve"> gather data to support or refute your hypothesis. </w:t>
+          <w:lang w:val="nl-NL"/>
+        </w:rPr>
+        <w:lastRenderedPageBreak/>
+        <w:t xml:space="preserve">Uitvoeren van je experimenten. </w:t>
+      </w:r>
+      <w:r>
+        <w:rPr>
+          <w:bCs/>
+          <w:lang w:val="nl-NL"/>
+        </w:rPr>
+        <w:t>Voer de verandering door waarvan je denkt dat het een verbetering is en verzamel gegevens om je hypothese te bevestigen of weerleggen.</w:t>
+      </w:r>
+      <w:r>
+        <w:rPr>
+          <w:lang w:val="nl-NL"/>
+        </w:rPr>
+        <w:t xml:space="preserve"> </w:t>
       </w:r>
     </w:p>
     <w:p>
@@ -2238,15 +3002,23 @@
           <w:ilvl w:val="0"/>
           <w:numId w:val="4"/>
         </w:numPr>
+        <w:rPr>
+          <w:lang w:val="nl-NL"/>
+        </w:rPr>
       </w:pPr>
       <w:r>
         <w:rPr>
           <w:b/>
-        </w:rPr>
-        <w:t xml:space="preserve">Inspecting your results. </w:t>
-      </w:r>
-      <w:r>
-        <w:t>Did the change you made improve your results based on the measurements you have made? Not all changes do; some changes actually make things worse.</w:t>
+          <w:lang w:val="nl-NL"/>
+        </w:rPr>
+        <w:t>Inspecteren van je resultaat.</w:t>
+      </w:r>
+      <w:r>
+        <w:rPr>
+          <w:bCs/>
+          <w:lang w:val="nl-NL"/>
+        </w:rPr>
+        <w:t xml:space="preserve"> Heeft de gemaakte verandering de resultaten verbeterd of verslechterd, gebaseerd op de metingen die je hebt? Niet alle veranderingen zijn een verbetering; sommige veranderingen leiden tot verslechtering.</w:t>
       </w:r>
     </w:p>
     <w:p>
@@ -2255,185 +3027,297 @@
           <w:ilvl w:val="0"/>
           <w:numId w:val="4"/>
         </w:numPr>
+        <w:rPr>
+          <w:lang w:val="nl-NL"/>
+        </w:rPr>
       </w:pPr>
       <w:r>
         <w:rPr>
           <w:b/>
-        </w:rPr>
-        <w:t>Adapting your goals or your approach based on what you learned.</w:t>
-      </w:r>
-      <w:r>
-        <w:t xml:space="preserve">  Both your goals and your improvement experiments will likely evolve as you learn more about customers, competitors, and your organization's capabilities. Goals can change because of outside events, and your tactics to reach your goals may need to be reconsidered and revised. Was the </w:t>
-      </w:r>
-      <w:r>
-        <w:rPr>
-          <w:i/>
-        </w:rPr>
-        <w:t>Intermediate Goal</w:t>
-      </w:r>
-      <w:r>
-        <w:t xml:space="preserve"> the right goal?  Is the Strategic </w:t>
-      </w:r>
-      <w:r>
-        <w:rPr>
-          <w:i/>
-        </w:rPr>
-        <w:t>Goal</w:t>
-      </w:r>
-      <w:r>
-        <w:t xml:space="preserve"> still relevant? If you achieved the </w:t>
-      </w:r>
-      <w:r>
-        <w:rPr>
-          <w:i/>
-        </w:rPr>
-        <w:t>Intermediate Goal</w:t>
-      </w:r>
-      <w:r>
-        <w:t xml:space="preserve">, you </w:t>
-      </w:r>
-      <w:proofErr w:type="gramStart"/>
-      <w:r>
-        <w:t>will</w:t>
-      </w:r>
-      <w:proofErr w:type="gramEnd"/>
-      <w:r>
-        <w:t xml:space="preserve"> need to choose a new</w:t>
-      </w:r>
-      <w:r>
-        <w:rPr>
-          <w:i/>
-        </w:rPr>
-        <w:t xml:space="preserve"> Intermediate Goal.  </w:t>
-      </w:r>
-      <w:r>
-        <w:t>If you did not achieve it, you will need to decide whether you need to persevere, stop, or pivot toward something new</w:t>
-      </w:r>
-      <w:r>
-        <w:rPr>
-          <w:i/>
-        </w:rPr>
-        <w:t xml:space="preserve">. </w:t>
-      </w:r>
-      <w:r>
-        <w:t xml:space="preserve">If your Strategic </w:t>
-      </w:r>
-      <w:r>
-        <w:rPr>
-          <w:i/>
-        </w:rPr>
-        <w:t xml:space="preserve">Goal </w:t>
-      </w:r>
-      <w:r>
-        <w:t>is no longer relevant, you will need to either adapt it, or replace it.</w:t>
-      </w:r>
-    </w:p>
-    <w:p/>
-    <w:p/>
+          <w:lang w:val="nl-NL"/>
+        </w:rPr>
+        <w:t>Aanpassen van je doelen of je aanpak aan de hand van wat je hebt geleerd.</w:t>
+      </w:r>
+      <w:r>
+        <w:rPr>
+          <w:bCs/>
+          <w:lang w:val="nl-NL"/>
+        </w:rPr>
+        <w:t xml:space="preserve"> Zowel je doelen als je verbeterexperimenten zullen zich waarschijnlijk ontwikkelen naarmate je meer ontdekt over klanten, concurrenten, en de competenties van je organisatie. Doelen kunnen wijzigen door gebeurtenissen van buitenaf, waardoor je de tactieken om je doelen te bereiken zult moeten heroverwegen en bijstellen. Was het Tussenliggend Doel het juiste? Is het Strategisch Doel nog relevant? Wanneer je het Tussenliggend Doel hebt behaald, zul je een nieuw Tussenliggend Doel moeten kiezen. Wanneer je het niet hebt behaald, zul je moeten besluiten of je doorzet, stopt, of bijstuurt in een nieuwe richting. Wanneer je Strateghische Doel niet langer relevant is, zul je het moeten aanpassen of vervangen</w:t>
+      </w:r>
+      <w:r>
+        <w:rPr>
+          <w:bCs/>
+          <w:lang w:val="nl-NL"/>
+        </w:rPr>
+        <w:t>.</w:t>
+      </w:r>
+    </w:p>
     <w:p>
       <w:pPr>
         <w:pStyle w:val="Heading2"/>
+        <w:rPr>
+          <w:lang w:val="nl-NL"/>
+        </w:rPr>
       </w:pPr>
       <w:bookmarkStart w:id="20" w:name="_697q93ulgx5m" w:colFirst="0" w:colLast="0"/>
       <w:bookmarkEnd w:id="20"/>
       <w:r>
+        <w:rPr>
+          <w:lang w:val="nl-NL"/>
+        </w:rPr>
+        <w:t>Hypothesen, Experimenten, Features en Requirements</w:t>
+      </w:r>
+    </w:p>
+    <w:p>
+      <w:pPr>
+        <w:rPr>
+          <w:lang w:val="nl-NL"/>
+        </w:rPr>
+      </w:pPr>
+      <w:r>
+        <w:rPr>
+          <w:i/>
+          <w:lang w:val="nl-NL"/>
+        </w:rPr>
+        <w:t xml:space="preserve">Features </w:t>
+      </w:r>
+      <w:r>
+        <w:rPr>
+          <w:lang w:val="nl-NL"/>
+        </w:rPr>
+        <w:t>zijn “kenmerkende eigenschappen van een product”</w:t>
+      </w:r>
+      <w:r>
+        <w:rPr>
+          <w:vertAlign w:val="superscript"/>
+        </w:rPr>
+        <w:footnoteReference w:id="4"/>
+      </w:r>
+      <w:r>
+        <w:rPr>
+          <w:lang w:val="nl-NL"/>
+        </w:rPr>
+        <w:t>,</w:t>
+      </w:r>
+      <w:r>
+        <w:rPr>
+          <w:lang w:val="nl-NL"/>
+        </w:rPr>
+        <w:t xml:space="preserve"> terwijl een </w:t>
+      </w:r>
+      <w:r>
+        <w:rPr>
+          <w:i/>
+          <w:iCs/>
+          <w:lang w:val="nl-NL"/>
+        </w:rPr>
+        <w:t>requirement</w:t>
+      </w:r>
+      <w:r>
+        <w:rPr>
+          <w:lang w:val="nl-NL"/>
+        </w:rPr>
+        <w:t xml:space="preserve"> praktisch gezien iets is wat iemand wenselijk vindt in een product. Een </w:t>
+      </w:r>
+      <w:r>
+        <w:rPr>
+          <w:i/>
+          <w:iCs/>
+          <w:lang w:val="nl-NL"/>
+        </w:rPr>
+        <w:t>feature</w:t>
+      </w:r>
+      <w:r>
+        <w:rPr>
+          <w:i/>
+          <w:iCs/>
+          <w:lang w:val="nl-NL"/>
+        </w:rPr>
+        <w:t>-</w:t>
+      </w:r>
+      <w:r>
+        <w:rPr>
+          <w:i/>
+          <w:iCs/>
+          <w:lang w:val="nl-NL"/>
+        </w:rPr>
+        <w:t>beschrijving</w:t>
+      </w:r>
+      <w:r>
+        <w:rPr>
+          <w:lang w:val="nl-NL"/>
+        </w:rPr>
+        <w:t xml:space="preserve"> is een voorbeeld van een </w:t>
+      </w:r>
+      <w:r>
+        <w:rPr>
+          <w:i/>
+          <w:iCs/>
+          <w:lang w:val="nl-NL"/>
+        </w:rPr>
+        <w:t>requirement</w:t>
+      </w:r>
+      <w:r>
+        <w:rPr>
+          <w:lang w:val="nl-NL"/>
+        </w:rPr>
+        <w:t>.</w:t>
+      </w:r>
+    </w:p>
+    <w:p>
+      <w:pPr>
+        <w:rPr>
+          <w:lang w:val="nl-NL"/>
+        </w:rPr>
+      </w:pPr>
+    </w:p>
+    <w:p>
+      <w:pPr>
+        <w:rPr>
+          <w:lang w:val="nl-NL"/>
+        </w:rPr>
+      </w:pPr>
+      <w:r>
+        <w:rPr>
+          <w:lang w:val="nl-NL"/>
+        </w:rPr>
+        <w:t>Organisaties kunnen veel geld besteden aan het implementeren van features en andere requirements in producten, om er vervol</w:t>
+      </w:r>
+      <w:r>
+        <w:rPr>
+          <w:lang w:val="nl-NL"/>
+        </w:rPr>
+        <w:t>g</w:t>
+      </w:r>
+      <w:r>
+        <w:rPr>
+          <w:lang w:val="nl-NL"/>
+        </w:rPr>
+        <w:t>ens achter te komen dat klanten een andere mening hebben over de toegevoegde waarde; overtuigingen over waarde zijn slechts aannames totdat deze zijn gevalideerd door klanten. Hiervoor is het gebruik van hypothesen en experimenten nuttig.</w:t>
+      </w:r>
+    </w:p>
+    <w:p>
+      <w:pPr>
+        <w:rPr>
+          <w:lang w:val="nl-NL"/>
+        </w:rPr>
+      </w:pPr>
+    </w:p>
+    <w:p>
+      <w:pPr>
+        <w:rPr>
+          <w:lang w:val="nl-NL"/>
+        </w:rPr>
+      </w:pPr>
+      <w:r>
+        <w:rPr>
+          <w:lang w:val="nl-NL"/>
+        </w:rPr>
+        <w:t xml:space="preserve">In eenvoudige termen is een </w:t>
+      </w:r>
+      <w:r>
+        <w:rPr>
+          <w:i/>
+          <w:iCs/>
+          <w:lang w:val="nl-NL"/>
+        </w:rPr>
+        <w:t>hypothese</w:t>
+      </w:r>
+      <w:r>
+        <w:rPr>
+          <w:lang w:val="nl-NL"/>
+        </w:rPr>
+        <w:t xml:space="preserve"> een voorgestelde verklaring voor een bepaalde observatie, die nog niet bewezen (of ontkracht) is. In de context van requirements, is het een geloof dat </w:t>
+      </w:r>
+      <w:r>
+        <w:rPr>
+          <w:i/>
+          <w:iCs/>
+          <w:lang w:val="nl-NL"/>
+        </w:rPr>
+        <w:t>iets doen zal leiden tot iets anders</w:t>
+      </w:r>
+      <w:r>
+        <w:rPr>
+          <w:lang w:val="nl-NL"/>
+        </w:rPr>
+        <w:t xml:space="preserve">, zoals </w:t>
+      </w:r>
+      <w:r>
+        <w:rPr>
+          <w:i/>
+          <w:iCs/>
+          <w:lang w:val="nl-NL"/>
+        </w:rPr>
+        <w:t>opleveren van feature X zal leiden tot uitkomst Y</w:t>
+      </w:r>
+      <w:r>
+        <w:rPr>
+          <w:lang w:val="nl-NL"/>
+        </w:rPr>
+        <w:t xml:space="preserve">. Een </w:t>
+      </w:r>
+      <w:r>
+        <w:rPr>
+          <w:i/>
+          <w:iCs/>
+          <w:lang w:val="nl-NL"/>
+        </w:rPr>
+        <w:t>experiment</w:t>
+      </w:r>
+      <w:r>
+        <w:rPr>
+          <w:lang w:val="nl-NL"/>
+        </w:rPr>
+        <w:t xml:space="preserve"> is een test die is ontworpen om een bepaalde hypothese te bewijzen of verwerpen.</w:t>
+      </w:r>
+    </w:p>
+    <w:p>
+      <w:pPr>
+        <w:rPr>
+          <w:lang w:val="nl-NL"/>
+        </w:rPr>
+      </w:pPr>
+    </w:p>
+    <w:p>
+      <w:pPr>
+        <w:rPr>
+          <w:lang w:val="nl-NL"/>
+        </w:rPr>
+      </w:pPr>
+      <w:r>
+        <w:rPr>
+          <w:lang w:val="nl-NL"/>
+        </w:rPr>
+        <w:t>Elke feature en iedere requirement is eigenlijk een hypothese over waarde. Een van de doelen van een empirische aanpak is om deze hypothesen expliciet te maken en doelbewust experimenten te ontwerpen die de waarde van de features en requirements expliciet testen. Het is niet altijd nodig om de volledige feature of requirement te bouwen om te bepalen of deze waardevol is; het kan al genoeg zijn voor een team om eenvoudigweg voldoende te bouwen om de kritieke aannames te valideren, die de waarde bewijzen of verwerpen.</w:t>
+      </w:r>
+    </w:p>
+    <w:p>
+      <w:pPr>
+        <w:rPr>
+          <w:lang w:val="nl-NL"/>
+        </w:rPr>
+      </w:pPr>
+    </w:p>
+    <w:p>
+      <w:pPr>
+        <w:rPr>
+          <w:lang w:val="nl-NL"/>
+        </w:rPr>
+      </w:pPr>
+      <w:r>
+        <w:rPr>
+          <w:lang w:val="nl-NL"/>
+        </w:rPr>
+        <w:t xml:space="preserve">Het expliciet vormen van hypothesen, het meten van resultaten, en het inspecteren en aanpassen van doelen gebaseerd op die resultaten, zijn impliciet onderdeel van een wendbare </w:t>
+      </w:r>
+      <w:r>
+        <w:rPr>
+          <w:lang w:val="nl-NL"/>
+        </w:rPr>
         <w:lastRenderedPageBreak/>
-        <w:t>Hypotheses, Experiments, Features, and Requirements</w:t>
-      </w:r>
-    </w:p>
-    <w:p>
-      <w:r>
-        <w:rPr>
-          <w:i/>
-        </w:rPr>
-        <w:t xml:space="preserve">Features </w:t>
-      </w:r>
-      <w:r>
-        <w:t>are “distinguishing characteristics of a product”</w:t>
-      </w:r>
-      <w:r>
-        <w:rPr>
-          <w:vertAlign w:val="superscript"/>
-        </w:rPr>
-        <w:footnoteReference w:id="4"/>
-      </w:r>
-      <w:r>
-        <w:t xml:space="preserve">, while a </w:t>
-      </w:r>
-      <w:r>
-        <w:rPr>
-          <w:i/>
-        </w:rPr>
-        <w:t xml:space="preserve">requirement </w:t>
-      </w:r>
-      <w:r>
-        <w:t xml:space="preserve">is, practically speaking, something that someone thinks would be desirable in a product. A </w:t>
-      </w:r>
-      <w:r>
-        <w:rPr>
-          <w:i/>
-        </w:rPr>
-        <w:t>feature description</w:t>
-      </w:r>
-      <w:r>
-        <w:t xml:space="preserve"> is one kind of requirement.</w:t>
-      </w:r>
-    </w:p>
-    <w:p/>
-    <w:p>
-      <w:r>
-        <w:t>Organizations can spend a lot of money implementing features and other requirements in products, only to find that customers don’t share the company’s opinion on their value; beliefs in what is valuable are merely assumptions until they are validated by customers. This is where hypotheses and experiments are useful.</w:t>
-      </w:r>
-    </w:p>
-    <w:p/>
-    <w:p>
-      <w:r>
-        <w:t xml:space="preserve">In simplified terms, a </w:t>
-      </w:r>
-      <w:r>
-        <w:rPr>
-          <w:i/>
-        </w:rPr>
-        <w:t>hypothesis</w:t>
-      </w:r>
-      <w:r>
-        <w:t xml:space="preserve"> is a proposed explanation for some observation that has not yet been proven (or disproven). In the context of requirements, it is a belief that </w:t>
-      </w:r>
-      <w:r>
-        <w:rPr>
-          <w:i/>
-        </w:rPr>
-        <w:t>doing something will lead to something else</w:t>
-      </w:r>
-      <w:r>
-        <w:t xml:space="preserve">, such as </w:t>
-      </w:r>
-      <w:r>
-        <w:rPr>
-          <w:i/>
-        </w:rPr>
-        <w:t>delivering feature X will lead to outcome Y</w:t>
-      </w:r>
-      <w:r>
-        <w:t>. An experiment is a test that is designed to prove or reject some hypothesis.</w:t>
-      </w:r>
-    </w:p>
-    <w:p/>
-    <w:p>
-      <w:r>
-        <w:t xml:space="preserve">Every feature and every requirement really </w:t>
-      </w:r>
-      <w:r>
-        <w:t>represent</w:t>
-      </w:r>
-      <w:r>
-        <w:t xml:space="preserve"> a hypothesis about value. One of the goals of an empirical approach is to make these hypotheses explicit and to consciously design experiments that explicitly test the value of the features and requirements. The entire feature or requirement need not actually be built to determine whether it is valuable; it may be sufficient for a team to simply build enough of it to validate critical assumptions that would prove or disprove its value.</w:t>
-      </w:r>
-    </w:p>
-    <w:p/>
-    <w:p>
-      <w:r>
-        <w:t>Explicitly forming hypotheses, measuring results, and inspecting and adapting goals based on those results are implicit parts of an agile approach. Making this work explicit and transparent is what EBM adds to the organizational improvement process.</w:t>
+        <w:t>aanpak. Dit werk expliciet en transparant te maken is wat EBM toevoegt aan het organisatie-verbeter-proces.</w:t>
       </w:r>
     </w:p>
     <w:p>
@@ -2456,12 +3340,92 @@
           <w:sz w:val="46"/>
           <w:szCs w:val="46"/>
         </w:rPr>
-        <w:t>End Note</w:t>
-      </w:r>
-    </w:p>
-    <w:p>
-      <w:r>
-        <w:t>Evidence-Based Management is free and offered in this Guide.  Although implementing only parts of EBM is possible, the result is not Evidence-Based Management.</w:t>
+        <w:t>E</w:t>
+      </w:r>
+      <w:r>
+        <w:rPr>
+          <w:b/>
+          <w:sz w:val="46"/>
+          <w:szCs w:val="46"/>
+        </w:rPr>
+        <w:t>i</w:t>
+      </w:r>
+      <w:r>
+        <w:rPr>
+          <w:b/>
+          <w:sz w:val="46"/>
+          <w:szCs w:val="46"/>
+        </w:rPr>
+        <w:t>nd</w:t>
+      </w:r>
+      <w:r>
+        <w:rPr>
+          <w:b/>
+          <w:sz w:val="46"/>
+          <w:szCs w:val="46"/>
+        </w:rPr>
+        <w:t>n</w:t>
+      </w:r>
+      <w:r>
+        <w:rPr>
+          <w:b/>
+          <w:sz w:val="46"/>
+          <w:szCs w:val="46"/>
+        </w:rPr>
+        <w:t>o</w:t>
+      </w:r>
+      <w:r>
+        <w:rPr>
+          <w:b/>
+          <w:sz w:val="46"/>
+          <w:szCs w:val="46"/>
+        </w:rPr>
+        <w:t>o</w:t>
+      </w:r>
+      <w:r>
+        <w:rPr>
+          <w:b/>
+          <w:sz w:val="46"/>
+          <w:szCs w:val="46"/>
+        </w:rPr>
+        <w:t>t</w:t>
+      </w:r>
+    </w:p>
+    <w:p>
+      <w:pPr>
+        <w:rPr>
+          <w:lang w:val="nl-NL"/>
+        </w:rPr>
+      </w:pPr>
+      <w:r>
+        <w:rPr>
+          <w:lang w:val="nl-NL"/>
+        </w:rPr>
+        <w:t xml:space="preserve">Evidence-Based Management </w:t>
+      </w:r>
+      <w:r>
+        <w:rPr>
+          <w:lang w:val="nl-NL"/>
+        </w:rPr>
+        <w:t xml:space="preserve">is gratis en wordt aangeboden in deze </w:t>
+      </w:r>
+      <w:r>
+        <w:rPr>
+          <w:lang w:val="nl-NL"/>
+        </w:rPr>
+        <w:t>g</w:t>
+      </w:r>
+      <w:r>
+        <w:rPr>
+          <w:lang w:val="nl-NL"/>
+        </w:rPr>
+        <w:t xml:space="preserve">ids. Het implementeren van losse delen van EBM is mogelijk, maar het resultaat daarvan is niet </w:t>
+      </w:r>
+      <w:r>
+        <w:rPr>
+          <w:lang w:val="nl-NL"/>
+        </w:rPr>
+        <w:t>Evidence-Based Management.</w:t>
       </w:r>
     </w:p>
     <w:p>
@@ -2488,34 +3452,34 @@
       </w:r>
     </w:p>
     <w:p>
-      <w:r>
-        <w:t>Evidence-Based Management was collaboratively developed by Scrum.org, the Professional Scrum Trainer Community, Ken Schwaber and Christina Schwaber.</w:t>
-      </w:r>
-    </w:p>
-    <w:p>
-      <w:pPr>
-        <w:spacing w:line="256" w:lineRule="auto"/>
-        <w:rPr>
-          <w:rFonts w:ascii="Times New Roman" w:eastAsia="Times New Roman" w:hAnsi="Times New Roman" w:cs="Times New Roman"/>
-        </w:rPr>
-      </w:pPr>
-    </w:p>
-    <w:p>
-      <w:pPr>
-        <w:spacing w:after="160" w:line="256" w:lineRule="auto"/>
-        <w:rPr>
-          <w:color w:val="2C3C44"/>
-          <w:sz w:val="36"/>
-          <w:szCs w:val="36"/>
-        </w:rPr>
-      </w:pPr>
-      <w:r>
-        <w:rPr>
-          <w:color w:val="2C3C44"/>
-          <w:sz w:val="36"/>
-          <w:szCs w:val="36"/>
-        </w:rPr>
-        <w:t xml:space="preserve"> </w:t>
+      <w:pPr>
+        <w:rPr>
+          <w:lang w:val="nl-NL"/>
+        </w:rPr>
+      </w:pPr>
+      <w:r>
+        <w:rPr>
+          <w:lang w:val="nl-NL"/>
+        </w:rPr>
+        <w:t>Evidence-Based Management is gezamenlijk ontwikkeld door Scrum.org, de Professional Scrum Trainer-gemeenschap</w:t>
+      </w:r>
+      <w:r>
+        <w:rPr>
+          <w:lang w:val="nl-NL"/>
+        </w:rPr>
+        <w:t xml:space="preserve">, Ken Schwaber </w:t>
+      </w:r>
+      <w:r>
+        <w:rPr>
+          <w:lang w:val="nl-NL"/>
+        </w:rPr>
+        <w:t>en</w:t>
+      </w:r>
+      <w:r>
+        <w:rPr>
+          <w:lang w:val="nl-NL"/>
+        </w:rPr>
+        <w:t xml:space="preserve"> Christina Schwaber.</w:t>
       </w:r>
     </w:p>
     <w:p>
@@ -2528,6 +3492,232 @@
           <w:b/>
           <w:sz w:val="46"/>
           <w:szCs w:val="46"/>
+          <w:lang w:val="nl-NL"/>
+        </w:rPr>
+      </w:pPr>
+      <w:r>
+        <w:rPr>
+          <w:b/>
+          <w:sz w:val="46"/>
+          <w:szCs w:val="46"/>
+          <w:lang w:val="nl-NL"/>
+        </w:rPr>
+        <w:t>Vertaling</w:t>
+      </w:r>
+    </w:p>
+    <w:p>
+      <w:pPr>
+        <w:rPr>
+          <w:lang w:val="nl-NL"/>
+        </w:rPr>
+      </w:pPr>
+      <w:r>
+        <w:rPr>
+          <w:lang w:val="nl-NL"/>
+        </w:rPr>
+        <w:t>Deze gids is een vertaling van de oorspronkelijke Engelse versie, die beschikbaar is gesteld door de ontwikkelaars die hierboven zijn vermeld. AHet initiatief en beheer van deze Nederlandse vertaling ligt bij Sjoerd Kranendonk voor Scrum Facilitators. De vertaalde gids bevat verder bijdragen van Chris Lukassen, Glaudia Califano en Dennis Mansell.</w:t>
+      </w:r>
+    </w:p>
+    <w:p>
+      <w:pPr>
+        <w:pStyle w:val="Heading2"/>
+        <w:rPr>
+          <w:lang w:val="nl-NL"/>
+        </w:rPr>
+      </w:pPr>
+      <w:r>
+        <w:rPr>
+          <w:lang w:val="nl-NL"/>
+        </w:rPr>
+        <w:t>Contactgegevens</w:t>
+      </w:r>
+    </w:p>
+    <w:p>
+      <w:pPr>
+        <w:pStyle w:val="ListParagraph"/>
+        <w:numPr>
+          <w:ilvl w:val="0"/>
+          <w:numId w:val="10"/>
+        </w:numPr>
+        <w:rPr>
+          <w:lang w:val="nl-NL"/>
+        </w:rPr>
+      </w:pPr>
+      <w:r>
+        <w:rPr>
+          <w:lang w:val="nl-NL"/>
+        </w:rPr>
+        <w:t>Vertalers: Sjoerd Kranendonk &amp; Chris Lukassen.</w:t>
+      </w:r>
+    </w:p>
+    <w:p>
+      <w:pPr>
+        <w:pStyle w:val="ListParagraph"/>
+        <w:numPr>
+          <w:ilvl w:val="0"/>
+          <w:numId w:val="10"/>
+        </w:numPr>
+        <w:rPr>
+          <w:lang w:val="en-US"/>
+        </w:rPr>
+      </w:pPr>
+      <w:r>
+        <w:rPr>
+          <w:lang w:val="en-US"/>
+        </w:rPr>
+        <w:t>Vertaalgroep: Scrum Facilitators Community</w:t>
+      </w:r>
+    </w:p>
+    <w:p>
+      <w:pPr>
+        <w:pStyle w:val="ListParagraph"/>
+        <w:numPr>
+          <w:ilvl w:val="0"/>
+          <w:numId w:val="10"/>
+        </w:numPr>
+        <w:rPr>
+          <w:lang w:val="en-US"/>
+        </w:rPr>
+      </w:pPr>
+      <w:r>
+        <w:rPr>
+          <w:lang w:val="en-US"/>
+        </w:rPr>
+        <w:t>Contact email: sjoerd@scrumfacilitators.nl</w:t>
+      </w:r>
+    </w:p>
+    <w:p>
+      <w:pPr>
+        <w:pStyle w:val="ListParagraph"/>
+        <w:numPr>
+          <w:ilvl w:val="0"/>
+          <w:numId w:val="10"/>
+        </w:numPr>
+        <w:rPr>
+          <w:lang w:val="nl-NL"/>
+        </w:rPr>
+      </w:pPr>
+      <w:r>
+        <w:rPr>
+          <w:lang w:val="nl-NL"/>
+        </w:rPr>
+        <w:t>Website: http://www.scrumfacilitators.nl</w:t>
+      </w:r>
+    </w:p>
+    <w:p>
+      <w:pPr>
+        <w:pStyle w:val="ListParagraph"/>
+        <w:numPr>
+          <w:ilvl w:val="0"/>
+          <w:numId w:val="10"/>
+        </w:numPr>
+        <w:rPr>
+          <w:lang w:val="nl-NL"/>
+        </w:rPr>
+      </w:pPr>
+      <w:r>
+        <w:rPr>
+          <w:lang w:val="nl-NL"/>
+        </w:rPr>
+        <w:t>Linkedin: https://www.linkedin.com/company/scrumfacilitators/</w:t>
+      </w:r>
+    </w:p>
+    <w:p>
+      <w:pPr>
+        <w:pStyle w:val="ListParagraph"/>
+        <w:numPr>
+          <w:ilvl w:val="0"/>
+          <w:numId w:val="10"/>
+        </w:numPr>
+        <w:rPr>
+          <w:lang w:val="nl-NL"/>
+        </w:rPr>
+      </w:pPr>
+      <w:r>
+        <w:rPr>
+          <w:lang w:val="nl-NL"/>
+        </w:rPr>
+        <w:t xml:space="preserve">Feedback, suggesties &amp; verbeteringen: </w:t>
+      </w:r>
+      <w:hyperlink r:id="rId9" w:history="1">
+        <w:r>
+          <w:rPr>
+            <w:rStyle w:val="Hyperlink"/>
+            <w:lang w:val="nl-NL"/>
+          </w:rPr>
+          <w:t>https://github.com/ScrumFacilitators/EBM-Gids-NL/issues</w:t>
+        </w:r>
+      </w:hyperlink>
+    </w:p>
+    <w:p>
+      <w:pPr>
+        <w:pStyle w:val="Heading2"/>
+        <w:rPr>
+          <w:lang w:val="nl-NL"/>
+        </w:rPr>
+      </w:pPr>
+      <w:r>
+        <w:rPr>
+          <w:lang w:val="nl-NL"/>
+        </w:rPr>
+        <w:t>Overzicht van wijzigingen</w:t>
+      </w:r>
+    </w:p>
+    <w:p>
+      <w:pPr>
+        <w:rPr>
+          <w:lang w:val="nl-NL"/>
+        </w:rPr>
+      </w:pPr>
+      <w:r>
+        <w:rPr>
+          <w:lang w:val="nl-NL"/>
+        </w:rPr>
+        <w:t>Dit is de eerste vertaling (versie 0.</w:t>
+      </w:r>
+      <w:r>
+        <w:rPr>
+          <w:lang w:val="nl-NL"/>
+        </w:rPr>
+        <w:t>2</w:t>
+      </w:r>
+      <w:r>
+        <w:rPr>
+          <w:lang w:val="nl-NL"/>
+        </w:rPr>
+        <w:t>), en er zijn dus nog geen wijzigingen ten opzichte van eerdere versies.</w:t>
+      </w:r>
+    </w:p>
+    <w:p>
+      <w:pPr>
+        <w:spacing w:after="160" w:line="256" w:lineRule="auto"/>
+        <w:rPr>
+          <w:color w:val="2C3C44"/>
+          <w:sz w:val="36"/>
+          <w:szCs w:val="36"/>
+          <w:lang w:val="nl-NL"/>
+        </w:rPr>
+      </w:pPr>
+      <w:r>
+        <w:rPr>
+          <w:color w:val="2C3C44"/>
+          <w:sz w:val="36"/>
+          <w:szCs w:val="36"/>
+          <w:lang w:val="nl-NL"/>
+        </w:rPr>
+        <w:t xml:space="preserve"> </w:t>
+      </w:r>
+    </w:p>
+    <w:p>
+      <w:pPr>
+        <w:pStyle w:val="Heading1"/>
+        <w:keepNext w:val="0"/>
+        <w:keepLines w:val="0"/>
+        <w:spacing w:before="480"/>
+        <w:rPr>
+          <w:b/>
+          <w:sz w:val="46"/>
+          <w:szCs w:val="46"/>
         </w:rPr>
       </w:pPr>
       <w:bookmarkStart w:id="23" w:name="_28ryzqj2zvsy" w:colFirst="0" w:colLast="0"/>
@@ -2540,13 +3730,59 @@
           <w:sz w:val="46"/>
           <w:szCs w:val="46"/>
         </w:rPr>
+        <w:t xml:space="preserve">Appendix: </w:t>
+      </w:r>
+      <w:r>
+        <w:rPr>
+          <w:b/>
+          <w:sz w:val="46"/>
+          <w:szCs w:val="46"/>
+        </w:rPr>
+        <w:t>v</w:t>
+      </w:r>
+      <w:r>
+        <w:rPr>
+          <w:b/>
+          <w:sz w:val="46"/>
+          <w:szCs w:val="46"/>
+        </w:rPr>
+        <w:t>oorbeeld</w:t>
+      </w:r>
+      <w:r>
+        <w:rPr>
+          <w:b/>
+          <w:sz w:val="46"/>
+          <w:szCs w:val="46"/>
+        </w:rPr>
+        <w:t>-</w:t>
+      </w:r>
+      <w:r>
+        <w:rPr>
+          <w:b/>
+          <w:sz w:val="46"/>
+          <w:szCs w:val="46"/>
+        </w:rPr>
+        <w:t>Key Value Measures</w:t>
+      </w:r>
+    </w:p>
+    <w:p>
+      <w:pPr>
+        <w:rPr>
+          <w:lang w:val="nl-NL"/>
+        </w:rPr>
+      </w:pPr>
+      <w:r>
+        <w:rPr>
+          <w:lang w:val="nl-NL"/>
+        </w:rPr>
         <w:lastRenderedPageBreak/>
-        <w:t>Appendix:  Example Key Value Measures</w:t>
-      </w:r>
-    </w:p>
-    <w:p>
-      <w:r>
-        <w:t>To encourage adaptability, EBM defines no specific Key Value Measures (KVMs). KVMs listed below are presented to show the kinds of measures that might help an organization to understand its current state, desired future state, and factors that influence its ability to improve.</w:t>
+        <w:t xml:space="preserve">Om zo goed mogelijk aanpasbaar te zijn, definieert de EBM geen specifieke Key Value Measures (KVM's). </w:t>
+      </w:r>
+      <w:r>
+        <w:rPr>
+          <w:lang w:val="nl-NL"/>
+        </w:rPr>
+        <w:t>De onderstaande KVM's dienen als inspiratie om een organisatie te kunnen helpen om de huidige situatie, de gewenste toekomstige situatie en de factoren die het verbetervermogen beïnvloeden, beter te begrijpen.</w:t>
       </w:r>
     </w:p>
     <w:p>
@@ -2665,7 +3901,15 @@
                 <w:sz w:val="20"/>
                 <w:szCs w:val="20"/>
               </w:rPr>
-              <w:t>Measuring:</w:t>
+              <w:t>Meetwaarde</w:t>
+            </w:r>
+            <w:r>
+              <w:rPr>
+                <w:color w:val="FFFFFF"/>
+                <w:sz w:val="20"/>
+                <w:szCs w:val="20"/>
+              </w:rPr>
+              <w:t>:</w:t>
             </w:r>
           </w:p>
         </w:tc>
@@ -3127,7 +4371,15 @@
                 <w:sz w:val="20"/>
                 <w:szCs w:val="20"/>
               </w:rPr>
-              <w:t>Measuring:</w:t>
+              <w:t>Meetwaarde</w:t>
+            </w:r>
+            <w:r>
+              <w:rPr>
+                <w:color w:val="FFFFFF"/>
+                <w:sz w:val="20"/>
+                <w:szCs w:val="20"/>
+              </w:rPr>
+              <w:t>:</w:t>
             </w:r>
           </w:p>
         </w:tc>
@@ -3470,7 +4722,15 @@
                 <w:sz w:val="20"/>
                 <w:szCs w:val="20"/>
               </w:rPr>
-              <w:t>Measuring:</w:t>
+              <w:t>Meetwaarde</w:t>
+            </w:r>
+            <w:r>
+              <w:rPr>
+                <w:color w:val="FFFFFF"/>
+                <w:sz w:val="20"/>
+                <w:szCs w:val="20"/>
+              </w:rPr>
+              <w:t>:</w:t>
             </w:r>
           </w:p>
         </w:tc>
@@ -3604,23 +4864,7 @@
                 <w:sz w:val="20"/>
                 <w:szCs w:val="20"/>
               </w:rPr>
-              <w:t xml:space="preserve">The number of releases per time period, </w:t>
-            </w:r>
-            <w:proofErr w:type="gramStart"/>
-            <w:r>
-              <w:rPr>
-                <w:sz w:val="20"/>
-                <w:szCs w:val="20"/>
-              </w:rPr>
-              <w:t>e.g.</w:t>
-            </w:r>
-            <w:proofErr w:type="gramEnd"/>
-            <w:r>
-              <w:rPr>
-                <w:sz w:val="20"/>
-                <w:szCs w:val="20"/>
-              </w:rPr>
-              <w:t xml:space="preserve"> continuously, daily, weekly, monthly, quarterly, etc. This helps reflect the time needed to satisfy the customer with new and competitive products.</w:t>
+              <w:t>The number of releases per time period, e.g. continuously, daily, weekly, monthly, quarterly, etc. This helps reflect the time needed to satisfy the customer with new and competitive products.</w:t>
             </w:r>
           </w:p>
         </w:tc>
@@ -3971,7 +5215,7 @@
               </w:rPr>
               <w:t xml:space="preserve">The amount of time to go from code-committed to code successfully running in production. For more information, see the </w:t>
             </w:r>
-            <w:hyperlink r:id="rId9">
+            <w:hyperlink r:id="rId10">
               <w:r>
                 <w:rPr>
                   <w:color w:val="1155CC"/>
@@ -4058,7 +5302,7 @@
               </w:rPr>
               <w:t xml:space="preserve">The number of times that the organization deployed (released) a new version of the product to customers/users. For more information, see the </w:t>
             </w:r>
-            <w:hyperlink r:id="rId10">
+            <w:hyperlink r:id="rId11">
               <w:r>
                 <w:rPr>
                   <w:color w:val="1155CC"/>
@@ -4145,7 +5389,7 @@
               </w:rPr>
               <w:t xml:space="preserve">The amount of time between the start of a service outage and the restoration of full availability of the service. For more information, see the </w:t>
             </w:r>
-            <w:hyperlink r:id="rId11">
+            <w:hyperlink r:id="rId12">
               <w:r>
                 <w:rPr>
                   <w:color w:val="1155CC"/>
@@ -4504,12 +5748,19 @@
             </w:pPr>
             <w:r>
               <w:rPr>
-                <w:b/>
                 <w:color w:val="FFFFFF"/>
                 <w:sz w:val="20"/>
                 <w:szCs w:val="20"/>
               </w:rPr>
-              <w:t>Measuring:</w:t>
+              <w:t>Meetwaarde</w:t>
+            </w:r>
+            <w:r>
+              <w:rPr>
+                <w:color w:val="FFFFFF"/>
+                <w:sz w:val="20"/>
+                <w:szCs w:val="20"/>
+              </w:rPr>
+              <w:t>:</w:t>
             </w:r>
           </w:p>
         </w:tc>
@@ -5186,23 +6437,7 @@
                 <w:sz w:val="20"/>
                 <w:szCs w:val="20"/>
               </w:rPr>
-              <w:t>The percentage of released product changes that result in degraded service and require remediation (</w:t>
-            </w:r>
-            <w:proofErr w:type="gramStart"/>
-            <w:r>
-              <w:rPr>
-                <w:sz w:val="20"/>
-                <w:szCs w:val="20"/>
-              </w:rPr>
-              <w:t>e.g.</w:t>
-            </w:r>
-            <w:proofErr w:type="gramEnd"/>
-            <w:r>
-              <w:rPr>
-                <w:sz w:val="20"/>
-                <w:szCs w:val="20"/>
-              </w:rPr>
-              <w:t xml:space="preserve"> hotfix, rollback, patch). </w:t>
+              <w:t xml:space="preserve">The percentage of released product changes that result in degraded service and require remediation (e.g. hotfix, rollback, patch). </w:t>
             </w:r>
             <w:r>
               <w:rPr>
@@ -5212,7 +6447,7 @@
               </w:rPr>
               <w:t xml:space="preserve">For more information, see the </w:t>
             </w:r>
-            <w:hyperlink r:id="rId12">
+            <w:hyperlink r:id="rId13">
               <w:r>
                 <w:rPr>
                   <w:color w:val="1155CC"/>
@@ -5277,8 +6512,8 @@
       <w:bookmarkEnd w:id="32"/>
     </w:p>
     <w:sectPr>
-      <w:footerReference w:type="even" r:id="rId13"/>
-      <w:footerReference w:type="default" r:id="rId14"/>
+      <w:footerReference w:type="even" r:id="rId14"/>
+      <w:footerReference w:type="default" r:id="rId15"/>
       <w:pgSz w:w="12240" w:h="15840"/>
       <w:pgMar w:top="1440" w:right="1440" w:bottom="1440" w:left="1440" w:header="431" w:footer="431" w:gutter="0"/>
       <w:pgNumType w:start="1"/>
@@ -5611,6 +6846,7 @@
         <w:rPr>
           <w:sz w:val="20"/>
           <w:szCs w:val="20"/>
+          <w:lang w:val="nl-NL"/>
         </w:rPr>
       </w:pPr>
       <w:r>
@@ -5623,8 +6859,36 @@
         <w:rPr>
           <w:sz w:val="20"/>
           <w:szCs w:val="20"/>
-        </w:rPr>
-        <w:t xml:space="preserve"> The Experiment Loop is a variation on the Shewhart Cycle, popularized by W. Edwards Deming, also sometimes called the PDCA (Plan-Do-Check-Act) cycle; see https://en.wikipedia.org/wiki/PDCA.</w:t>
+          <w:lang w:val="nl-NL"/>
+        </w:rPr>
+        <w:t xml:space="preserve"> </w:t>
+      </w:r>
+      <w:r>
+        <w:rPr>
+          <w:sz w:val="20"/>
+          <w:szCs w:val="20"/>
+          <w:lang w:val="nl-NL"/>
+        </w:rPr>
+        <w:t xml:space="preserve">De Experimenteerlus is een variatie op de Shewhart Cycle, die populair is gemaakt door W. Edwards Deming. Deze wordt ook wel de PDCA-cyclus genoemd (Plan-Do-Check-Act); zie </w:t>
+      </w:r>
+      <w:hyperlink r:id="rId4" w:history="1">
+        <w:r>
+          <w:rPr>
+            <w:rStyle w:val="Hyperlink"/>
+            <w:sz w:val="20"/>
+            <w:szCs w:val="20"/>
+            <w:lang w:val="nl-NL"/>
+          </w:rPr>
+          <w:t>https://nl.wikipedia.org/wiki/Kwaliteitscirkel_van_Deming</w:t>
+        </w:r>
+      </w:hyperlink>
+      <w:r>
+        <w:rPr>
+          <w:sz w:val="20"/>
+          <w:szCs w:val="20"/>
+          <w:lang w:val="nl-NL"/>
+        </w:rPr>
+        <w:t>.</w:t>
       </w:r>
     </w:p>
   </w:footnote>
@@ -5658,6 +6922,345 @@
 <file path=word/numbering.xml><?xml version="1.0" encoding="utf-8"?>
 <w:numbering xmlns:wpc="http://schemas.microsoft.com/office/word/2010/wordprocessingCanvas" xmlns:cx="http://schemas.microsoft.com/office/drawing/2014/chartex" xmlns:cx1="http://schemas.microsoft.com/office/drawing/2015/9/8/chartex" xmlns:cx2="http://schemas.microsoft.com/office/drawing/2015/10/21/chartex" xmlns:cx3="http://schemas.microsoft.com/office/drawing/2016/5/9/chartex" xmlns:cx4="http://schemas.microsoft.com/office/drawing/2016/5/10/chartex" xmlns:cx5="http://schemas.microsoft.com/office/drawing/2016/5/11/chartex" xmlns:cx6="http://schemas.microsoft.com/office/drawing/2016/5/12/chartex" xmlns:cx7="http://schemas.microsoft.com/office/drawing/2016/5/13/chartex" xmlns:cx8="http://schemas.microsoft.com/office/drawing/2016/5/14/chartex" xmlns:mc="http://schemas.openxmlformats.org/markup-compatibility/2006" xmlns:aink="http://schemas.microsoft.com/office/drawing/2016/ink" xmlns:am3d="http://schemas.microsoft.com/office/drawing/2017/model3d" xmlns:o="urn:schemas-microsoft-com:office:office" xmlns:r="http://schemas.openxmlformats.org/officeDocument/2006/relationships" xmlns:m="http://schemas.openxmlformats.org/officeDocument/2006/math" xmlns:v="urn:schemas-microsoft-com:vml" xmlns:wp14="http://schemas.microsoft.com/office/word/2010/wordprocessingDrawing" xmlns:wp="http://schemas.openxmlformats.org/drawingml/2006/wordprocessingDrawing" xmlns:w10="urn:schemas-microsoft-com:office:word" xmlns:w="http://schemas.openxmlformats.org/wordprocessingml/2006/main" xmlns:w14="http://schemas.microsoft.com/office/word/2010/wordml" xmlns:w15="http://schemas.microsoft.com/office/word/2012/wordml" xmlns:w16cex="http://schemas.microsoft.com/office/word/2018/wordml/cex" xmlns:w16cid="http://schemas.microsoft.com/office/word/2016/wordml/cid" xmlns:w16="http://schemas.microsoft.com/office/word/2018/wordml" xmlns:w16se="http://schemas.microsoft.com/office/word/2015/wordml/symex" xmlns:wpg="http://schemas.microsoft.com/office/word/2010/wordprocessingGroup" xmlns:wpi="http://schemas.microsoft.com/office/word/2010/wordprocessingInk" xmlns:wne="http://schemas.microsoft.com/office/word/2006/wordml" xmlns:wps="http://schemas.microsoft.com/office/word/2010/wordprocessingShape" mc:Ignorable="w14 w15 w16se w16cid w16 w16cex wp14">
   <w:abstractNum w:abstractNumId="0" w15:restartNumberingAfterBreak="0">
+    <w:nsid w:val="0E0D2FA8"/>
+    <w:multiLevelType w:val="multilevel"/>
+    <w:tmpl w:val="D30022CE"/>
+    <w:lvl w:ilvl="0">
+      <w:start w:val="1"/>
+      <w:numFmt w:val="decimal"/>
+      <w:lvlText w:val="%1."/>
+      <w:lvlJc w:val="left"/>
+      <w:pPr>
+        <w:ind w:left="720" w:hanging="360"/>
+      </w:pPr>
+      <w:rPr>
+        <w:u w:val="none"/>
+      </w:rPr>
+    </w:lvl>
+    <w:lvl w:ilvl="1">
+      <w:start w:val="1"/>
+      <w:numFmt w:val="lowerLetter"/>
+      <w:lvlText w:val="%2."/>
+      <w:lvlJc w:val="left"/>
+      <w:pPr>
+        <w:ind w:left="1440" w:hanging="360"/>
+      </w:pPr>
+      <w:rPr>
+        <w:u w:val="none"/>
+      </w:rPr>
+    </w:lvl>
+    <w:lvl w:ilvl="2">
+      <w:start w:val="1"/>
+      <w:numFmt w:val="lowerRoman"/>
+      <w:lvlText w:val="%3."/>
+      <w:lvlJc w:val="right"/>
+      <w:pPr>
+        <w:ind w:left="2160" w:hanging="360"/>
+      </w:pPr>
+      <w:rPr>
+        <w:u w:val="none"/>
+      </w:rPr>
+    </w:lvl>
+    <w:lvl w:ilvl="3">
+      <w:start w:val="1"/>
+      <w:numFmt w:val="decimal"/>
+      <w:lvlText w:val="%4."/>
+      <w:lvlJc w:val="left"/>
+      <w:pPr>
+        <w:ind w:left="2880" w:hanging="360"/>
+      </w:pPr>
+      <w:rPr>
+        <w:u w:val="none"/>
+      </w:rPr>
+    </w:lvl>
+    <w:lvl w:ilvl="4">
+      <w:start w:val="1"/>
+      <w:numFmt w:val="lowerLetter"/>
+      <w:lvlText w:val="%5."/>
+      <w:lvlJc w:val="left"/>
+      <w:pPr>
+        <w:ind w:left="3600" w:hanging="360"/>
+      </w:pPr>
+      <w:rPr>
+        <w:u w:val="none"/>
+      </w:rPr>
+    </w:lvl>
+    <w:lvl w:ilvl="5">
+      <w:start w:val="1"/>
+      <w:numFmt w:val="lowerRoman"/>
+      <w:lvlText w:val="%6."/>
+      <w:lvlJc w:val="right"/>
+      <w:pPr>
+        <w:ind w:left="4320" w:hanging="360"/>
+      </w:pPr>
+      <w:rPr>
+        <w:u w:val="none"/>
+      </w:rPr>
+    </w:lvl>
+    <w:lvl w:ilvl="6">
+      <w:start w:val="1"/>
+      <w:numFmt w:val="decimal"/>
+      <w:lvlText w:val="%7."/>
+      <w:lvlJc w:val="left"/>
+      <w:pPr>
+        <w:ind w:left="5040" w:hanging="360"/>
+      </w:pPr>
+      <w:rPr>
+        <w:u w:val="none"/>
+      </w:rPr>
+    </w:lvl>
+    <w:lvl w:ilvl="7">
+      <w:start w:val="1"/>
+      <w:numFmt w:val="lowerLetter"/>
+      <w:lvlText w:val="%8."/>
+      <w:lvlJc w:val="left"/>
+      <w:pPr>
+        <w:ind w:left="5760" w:hanging="360"/>
+      </w:pPr>
+      <w:rPr>
+        <w:u w:val="none"/>
+      </w:rPr>
+    </w:lvl>
+    <w:lvl w:ilvl="8">
+      <w:start w:val="1"/>
+      <w:numFmt w:val="lowerRoman"/>
+      <w:lvlText w:val="%9."/>
+      <w:lvlJc w:val="right"/>
+      <w:pPr>
+        <w:ind w:left="6480" w:hanging="360"/>
+      </w:pPr>
+      <w:rPr>
+        <w:u w:val="none"/>
+      </w:rPr>
+    </w:lvl>
+  </w:abstractNum>
+  <w:abstractNum w:abstractNumId="1" w15:restartNumberingAfterBreak="0">
+    <w:nsid w:val="11FB0E47"/>
+    <w:multiLevelType w:val="hybridMultilevel"/>
+    <w:tmpl w:val="CFE624F6"/>
+    <w:lvl w:ilvl="0" w:tplc="08090001">
+      <w:start w:val="1"/>
+      <w:numFmt w:val="bullet"/>
+      <w:lvlText w:val=""/>
+      <w:lvlJc w:val="left"/>
+      <w:pPr>
+        <w:ind w:left="1440" w:hanging="360"/>
+      </w:pPr>
+      <w:rPr>
+        <w:rFonts w:ascii="Symbol" w:hAnsi="Symbol" w:hint="default"/>
+      </w:rPr>
+    </w:lvl>
+    <w:lvl w:ilvl="1" w:tplc="08090003" w:tentative="1">
+      <w:start w:val="1"/>
+      <w:numFmt w:val="bullet"/>
+      <w:lvlText w:val="o"/>
+      <w:lvlJc w:val="left"/>
+      <w:pPr>
+        <w:ind w:left="2160" w:hanging="360"/>
+      </w:pPr>
+      <w:rPr>
+        <w:rFonts w:ascii="Courier New" w:hAnsi="Courier New" w:hint="default"/>
+      </w:rPr>
+    </w:lvl>
+    <w:lvl w:ilvl="2" w:tplc="08090005" w:tentative="1">
+      <w:start w:val="1"/>
+      <w:numFmt w:val="bullet"/>
+      <w:lvlText w:val=""/>
+      <w:lvlJc w:val="left"/>
+      <w:pPr>
+        <w:ind w:left="2880" w:hanging="360"/>
+      </w:pPr>
+      <w:rPr>
+        <w:rFonts w:ascii="Wingdings" w:hAnsi="Wingdings" w:hint="default"/>
+      </w:rPr>
+    </w:lvl>
+    <w:lvl w:ilvl="3" w:tplc="08090001" w:tentative="1">
+      <w:start w:val="1"/>
+      <w:numFmt w:val="bullet"/>
+      <w:lvlText w:val=""/>
+      <w:lvlJc w:val="left"/>
+      <w:pPr>
+        <w:ind w:left="3600" w:hanging="360"/>
+      </w:pPr>
+      <w:rPr>
+        <w:rFonts w:ascii="Symbol" w:hAnsi="Symbol" w:hint="default"/>
+      </w:rPr>
+    </w:lvl>
+    <w:lvl w:ilvl="4" w:tplc="08090003" w:tentative="1">
+      <w:start w:val="1"/>
+      <w:numFmt w:val="bullet"/>
+      <w:lvlText w:val="o"/>
+      <w:lvlJc w:val="left"/>
+      <w:pPr>
+        <w:ind w:left="4320" w:hanging="360"/>
+      </w:pPr>
+      <w:rPr>
+        <w:rFonts w:ascii="Courier New" w:hAnsi="Courier New" w:hint="default"/>
+      </w:rPr>
+    </w:lvl>
+    <w:lvl w:ilvl="5" w:tplc="08090005" w:tentative="1">
+      <w:start w:val="1"/>
+      <w:numFmt w:val="bullet"/>
+      <w:lvlText w:val=""/>
+      <w:lvlJc w:val="left"/>
+      <w:pPr>
+        <w:ind w:left="5040" w:hanging="360"/>
+      </w:pPr>
+      <w:rPr>
+        <w:rFonts w:ascii="Wingdings" w:hAnsi="Wingdings" w:hint="default"/>
+      </w:rPr>
+    </w:lvl>
+    <w:lvl w:ilvl="6" w:tplc="08090001" w:tentative="1">
+      <w:start w:val="1"/>
+      <w:numFmt w:val="bullet"/>
+      <w:lvlText w:val=""/>
+      <w:lvlJc w:val="left"/>
+      <w:pPr>
+        <w:ind w:left="5760" w:hanging="360"/>
+      </w:pPr>
+      <w:rPr>
+        <w:rFonts w:ascii="Symbol" w:hAnsi="Symbol" w:hint="default"/>
+      </w:rPr>
+    </w:lvl>
+    <w:lvl w:ilvl="7" w:tplc="08090003" w:tentative="1">
+      <w:start w:val="1"/>
+      <w:numFmt w:val="bullet"/>
+      <w:lvlText w:val="o"/>
+      <w:lvlJc w:val="left"/>
+      <w:pPr>
+        <w:ind w:left="6480" w:hanging="360"/>
+      </w:pPr>
+      <w:rPr>
+        <w:rFonts w:ascii="Courier New" w:hAnsi="Courier New" w:hint="default"/>
+      </w:rPr>
+    </w:lvl>
+    <w:lvl w:ilvl="8" w:tplc="08090005" w:tentative="1">
+      <w:start w:val="1"/>
+      <w:numFmt w:val="bullet"/>
+      <w:lvlText w:val=""/>
+      <w:lvlJc w:val="left"/>
+      <w:pPr>
+        <w:ind w:left="7200" w:hanging="360"/>
+      </w:pPr>
+      <w:rPr>
+        <w:rFonts w:ascii="Wingdings" w:hAnsi="Wingdings" w:hint="default"/>
+      </w:rPr>
+    </w:lvl>
+  </w:abstractNum>
+  <w:abstractNum w:abstractNumId="2" w15:restartNumberingAfterBreak="0">
+    <w:nsid w:val="14E428CF"/>
+    <w:multiLevelType w:val="multilevel"/>
+    <w:tmpl w:val="D30022CE"/>
+    <w:lvl w:ilvl="0">
+      <w:start w:val="1"/>
+      <w:numFmt w:val="decimal"/>
+      <w:lvlText w:val="%1."/>
+      <w:lvlJc w:val="left"/>
+      <w:pPr>
+        <w:ind w:left="720" w:hanging="360"/>
+      </w:pPr>
+      <w:rPr>
+        <w:u w:val="none"/>
+      </w:rPr>
+    </w:lvl>
+    <w:lvl w:ilvl="1">
+      <w:start w:val="1"/>
+      <w:numFmt w:val="lowerLetter"/>
+      <w:lvlText w:val="%2."/>
+      <w:lvlJc w:val="left"/>
+      <w:pPr>
+        <w:ind w:left="1440" w:hanging="360"/>
+      </w:pPr>
+      <w:rPr>
+        <w:u w:val="none"/>
+      </w:rPr>
+    </w:lvl>
+    <w:lvl w:ilvl="2">
+      <w:start w:val="1"/>
+      <w:numFmt w:val="lowerRoman"/>
+      <w:lvlText w:val="%3."/>
+      <w:lvlJc w:val="right"/>
+      <w:pPr>
+        <w:ind w:left="2160" w:hanging="360"/>
+      </w:pPr>
+      <w:rPr>
+        <w:u w:val="none"/>
+      </w:rPr>
+    </w:lvl>
+    <w:lvl w:ilvl="3">
+      <w:start w:val="1"/>
+      <w:numFmt w:val="decimal"/>
+      <w:lvlText w:val="%4."/>
+      <w:lvlJc w:val="left"/>
+      <w:pPr>
+        <w:ind w:left="2880" w:hanging="360"/>
+      </w:pPr>
+      <w:rPr>
+        <w:u w:val="none"/>
+      </w:rPr>
+    </w:lvl>
+    <w:lvl w:ilvl="4">
+      <w:start w:val="1"/>
+      <w:numFmt w:val="lowerLetter"/>
+      <w:lvlText w:val="%5."/>
+      <w:lvlJc w:val="left"/>
+      <w:pPr>
+        <w:ind w:left="3600" w:hanging="360"/>
+      </w:pPr>
+      <w:rPr>
+        <w:u w:val="none"/>
+      </w:rPr>
+    </w:lvl>
+    <w:lvl w:ilvl="5">
+      <w:start w:val="1"/>
+      <w:numFmt w:val="lowerRoman"/>
+      <w:lvlText w:val="%6."/>
+      <w:lvlJc w:val="right"/>
+      <w:pPr>
+        <w:ind w:left="4320" w:hanging="360"/>
+      </w:pPr>
+      <w:rPr>
+        <w:u w:val="none"/>
+      </w:rPr>
+    </w:lvl>
+    <w:lvl w:ilvl="6">
+      <w:start w:val="1"/>
+      <w:numFmt w:val="decimal"/>
+      <w:lvlText w:val="%7."/>
+      <w:lvlJc w:val="left"/>
+      <w:pPr>
+        <w:ind w:left="5040" w:hanging="360"/>
+      </w:pPr>
+      <w:rPr>
+        <w:u w:val="none"/>
+      </w:rPr>
+    </w:lvl>
+    <w:lvl w:ilvl="7">
+      <w:start w:val="1"/>
+      <w:numFmt w:val="lowerLetter"/>
+      <w:lvlText w:val="%8."/>
+      <w:lvlJc w:val="left"/>
+      <w:pPr>
+        <w:ind w:left="5760" w:hanging="360"/>
+      </w:pPr>
+      <w:rPr>
+        <w:u w:val="none"/>
+      </w:rPr>
+    </w:lvl>
+    <w:lvl w:ilvl="8">
+      <w:start w:val="1"/>
+      <w:numFmt w:val="lowerRoman"/>
+      <w:lvlText w:val="%9."/>
+      <w:lvlJc w:val="right"/>
+      <w:pPr>
+        <w:ind w:left="6480" w:hanging="360"/>
+      </w:pPr>
+      <w:rPr>
+        <w:u w:val="none"/>
+      </w:rPr>
+    </w:lvl>
+  </w:abstractNum>
+  <w:abstractNum w:abstractNumId="3" w15:restartNumberingAfterBreak="0">
     <w:nsid w:val="205B0090"/>
     <w:multiLevelType w:val="multilevel"/>
     <w:tmpl w:val="A2EE3176"/>
@@ -5770,7 +7373,7 @@
       </w:rPr>
     </w:lvl>
   </w:abstractNum>
-  <w:abstractNum w:abstractNumId="1" w15:restartNumberingAfterBreak="0">
+  <w:abstractNum w:abstractNumId="4" w15:restartNumberingAfterBreak="0">
     <w:nsid w:val="2F016497"/>
     <w:multiLevelType w:val="multilevel"/>
     <w:tmpl w:val="A54258E4"/>
@@ -5883,7 +7486,120 @@
       </w:rPr>
     </w:lvl>
   </w:abstractNum>
-  <w:abstractNum w:abstractNumId="2" w15:restartNumberingAfterBreak="0">
+  <w:abstractNum w:abstractNumId="5" w15:restartNumberingAfterBreak="0">
+    <w:nsid w:val="2F423274"/>
+    <w:multiLevelType w:val="hybridMultilevel"/>
+    <w:tmpl w:val="7B68C3F8"/>
+    <w:lvl w:ilvl="0" w:tplc="0809000F">
+      <w:start w:val="1"/>
+      <w:numFmt w:val="decimal"/>
+      <w:lvlText w:val="%1."/>
+      <w:lvlJc w:val="left"/>
+      <w:pPr>
+        <w:ind w:left="360" w:hanging="360"/>
+      </w:pPr>
+      <w:rPr>
+        <w:rFonts w:hint="default"/>
+      </w:rPr>
+    </w:lvl>
+    <w:lvl w:ilvl="1" w:tplc="08090003" w:tentative="1">
+      <w:start w:val="1"/>
+      <w:numFmt w:val="bullet"/>
+      <w:lvlText w:val="o"/>
+      <w:lvlJc w:val="left"/>
+      <w:pPr>
+        <w:ind w:left="1080" w:hanging="360"/>
+      </w:pPr>
+      <w:rPr>
+        <w:rFonts w:ascii="Courier New" w:hAnsi="Courier New" w:hint="default"/>
+      </w:rPr>
+    </w:lvl>
+    <w:lvl w:ilvl="2" w:tplc="08090005" w:tentative="1">
+      <w:start w:val="1"/>
+      <w:numFmt w:val="bullet"/>
+      <w:lvlText w:val=""/>
+      <w:lvlJc w:val="left"/>
+      <w:pPr>
+        <w:ind w:left="1800" w:hanging="360"/>
+      </w:pPr>
+      <w:rPr>
+        <w:rFonts w:ascii="Wingdings" w:hAnsi="Wingdings" w:hint="default"/>
+      </w:rPr>
+    </w:lvl>
+    <w:lvl w:ilvl="3" w:tplc="08090001" w:tentative="1">
+      <w:start w:val="1"/>
+      <w:numFmt w:val="bullet"/>
+      <w:lvlText w:val=""/>
+      <w:lvlJc w:val="left"/>
+      <w:pPr>
+        <w:ind w:left="2520" w:hanging="360"/>
+      </w:pPr>
+      <w:rPr>
+        <w:rFonts w:ascii="Symbol" w:hAnsi="Symbol" w:hint="default"/>
+      </w:rPr>
+    </w:lvl>
+    <w:lvl w:ilvl="4" w:tplc="08090003" w:tentative="1">
+      <w:start w:val="1"/>
+      <w:numFmt w:val="bullet"/>
+      <w:lvlText w:val="o"/>
+      <w:lvlJc w:val="left"/>
+      <w:pPr>
+        <w:ind w:left="3240" w:hanging="360"/>
+      </w:pPr>
+      <w:rPr>
+        <w:rFonts w:ascii="Courier New" w:hAnsi="Courier New" w:hint="default"/>
+      </w:rPr>
+    </w:lvl>
+    <w:lvl w:ilvl="5" w:tplc="08090005" w:tentative="1">
+      <w:start w:val="1"/>
+      <w:numFmt w:val="bullet"/>
+      <w:lvlText w:val=""/>
+      <w:lvlJc w:val="left"/>
+      <w:pPr>
+        <w:ind w:left="3960" w:hanging="360"/>
+      </w:pPr>
+      <w:rPr>
+        <w:rFonts w:ascii="Wingdings" w:hAnsi="Wingdings" w:hint="default"/>
+      </w:rPr>
+    </w:lvl>
+    <w:lvl w:ilvl="6" w:tplc="08090001" w:tentative="1">
+      <w:start w:val="1"/>
+      <w:numFmt w:val="bullet"/>
+      <w:lvlText w:val=""/>
+      <w:lvlJc w:val="left"/>
+      <w:pPr>
+        <w:ind w:left="4680" w:hanging="360"/>
+      </w:pPr>
+      <w:rPr>
+        <w:rFonts w:ascii="Symbol" w:hAnsi="Symbol" w:hint="default"/>
+      </w:rPr>
+    </w:lvl>
+    <w:lvl w:ilvl="7" w:tplc="08090003" w:tentative="1">
+      <w:start w:val="1"/>
+      <w:numFmt w:val="bullet"/>
+      <w:lvlText w:val="o"/>
+      <w:lvlJc w:val="left"/>
+      <w:pPr>
+        <w:ind w:left="5400" w:hanging="360"/>
+      </w:pPr>
+      <w:rPr>
+        <w:rFonts w:ascii="Courier New" w:hAnsi="Courier New" w:hint="default"/>
+      </w:rPr>
+    </w:lvl>
+    <w:lvl w:ilvl="8" w:tplc="08090005" w:tentative="1">
+      <w:start w:val="1"/>
+      <w:numFmt w:val="bullet"/>
+      <w:lvlText w:val=""/>
+      <w:lvlJc w:val="left"/>
+      <w:pPr>
+        <w:ind w:left="6120" w:hanging="360"/>
+      </w:pPr>
+      <w:rPr>
+        <w:rFonts w:ascii="Wingdings" w:hAnsi="Wingdings" w:hint="default"/>
+      </w:rPr>
+    </w:lvl>
+  </w:abstractNum>
+  <w:abstractNum w:abstractNumId="6" w15:restartNumberingAfterBreak="0">
     <w:nsid w:val="3339522A"/>
     <w:multiLevelType w:val="multilevel"/>
     <w:tmpl w:val="D30022CE"/>
@@ -5996,7 +7712,7 @@
       </w:rPr>
     </w:lvl>
   </w:abstractNum>
-  <w:abstractNum w:abstractNumId="3" w15:restartNumberingAfterBreak="0">
+  <w:abstractNum w:abstractNumId="7" w15:restartNumberingAfterBreak="0">
     <w:nsid w:val="40140CD6"/>
     <w:multiLevelType w:val="multilevel"/>
     <w:tmpl w:val="243086D0"/>
@@ -6109,7 +7825,120 @@
       </w:rPr>
     </w:lvl>
   </w:abstractNum>
-  <w:abstractNum w:abstractNumId="4" w15:restartNumberingAfterBreak="0">
+  <w:abstractNum w:abstractNumId="8" w15:restartNumberingAfterBreak="0">
+    <w:nsid w:val="640907DA"/>
+    <w:multiLevelType w:val="hybridMultilevel"/>
+    <w:tmpl w:val="E160BE56"/>
+    <w:lvl w:ilvl="0" w:tplc="08090001">
+      <w:start w:val="1"/>
+      <w:numFmt w:val="bullet"/>
+      <w:lvlText w:val=""/>
+      <w:lvlJc w:val="left"/>
+      <w:pPr>
+        <w:ind w:left="720" w:hanging="360"/>
+      </w:pPr>
+      <w:rPr>
+        <w:rFonts w:ascii="Symbol" w:hAnsi="Symbol" w:hint="default"/>
+      </w:rPr>
+    </w:lvl>
+    <w:lvl w:ilvl="1" w:tplc="08090003" w:tentative="1">
+      <w:start w:val="1"/>
+      <w:numFmt w:val="bullet"/>
+      <w:lvlText w:val="o"/>
+      <w:lvlJc w:val="left"/>
+      <w:pPr>
+        <w:ind w:left="1440" w:hanging="360"/>
+      </w:pPr>
+      <w:rPr>
+        <w:rFonts w:ascii="Courier New" w:hAnsi="Courier New" w:hint="default"/>
+      </w:rPr>
+    </w:lvl>
+    <w:lvl w:ilvl="2" w:tplc="08090005" w:tentative="1">
+      <w:start w:val="1"/>
+      <w:numFmt w:val="bullet"/>
+      <w:lvlText w:val=""/>
+      <w:lvlJc w:val="left"/>
+      <w:pPr>
+        <w:ind w:left="2160" w:hanging="360"/>
+      </w:pPr>
+      <w:rPr>
+        <w:rFonts w:ascii="Wingdings" w:hAnsi="Wingdings" w:hint="default"/>
+      </w:rPr>
+    </w:lvl>
+    <w:lvl w:ilvl="3" w:tplc="08090001" w:tentative="1">
+      <w:start w:val="1"/>
+      <w:numFmt w:val="bullet"/>
+      <w:lvlText w:val=""/>
+      <w:lvlJc w:val="left"/>
+      <w:pPr>
+        <w:ind w:left="2880" w:hanging="360"/>
+      </w:pPr>
+      <w:rPr>
+        <w:rFonts w:ascii="Symbol" w:hAnsi="Symbol" w:hint="default"/>
+      </w:rPr>
+    </w:lvl>
+    <w:lvl w:ilvl="4" w:tplc="08090003" w:tentative="1">
+      <w:start w:val="1"/>
+      <w:numFmt w:val="bullet"/>
+      <w:lvlText w:val="o"/>
+      <w:lvlJc w:val="left"/>
+      <w:pPr>
+        <w:ind w:left="3600" w:hanging="360"/>
+      </w:pPr>
+      <w:rPr>
+        <w:rFonts w:ascii="Courier New" w:hAnsi="Courier New" w:hint="default"/>
+      </w:rPr>
+    </w:lvl>
+    <w:lvl w:ilvl="5" w:tplc="08090005" w:tentative="1">
+      <w:start w:val="1"/>
+      <w:numFmt w:val="bullet"/>
+      <w:lvlText w:val=""/>
+      <w:lvlJc w:val="left"/>
+      <w:pPr>
+        <w:ind w:left="4320" w:hanging="360"/>
+      </w:pPr>
+      <w:rPr>
+        <w:rFonts w:ascii="Wingdings" w:hAnsi="Wingdings" w:hint="default"/>
+      </w:rPr>
+    </w:lvl>
+    <w:lvl w:ilvl="6" w:tplc="08090001" w:tentative="1">
+      <w:start w:val="1"/>
+      <w:numFmt w:val="bullet"/>
+      <w:lvlText w:val=""/>
+      <w:lvlJc w:val="left"/>
+      <w:pPr>
+        <w:ind w:left="5040" w:hanging="360"/>
+      </w:pPr>
+      <w:rPr>
+        <w:rFonts w:ascii="Symbol" w:hAnsi="Symbol" w:hint="default"/>
+      </w:rPr>
+    </w:lvl>
+    <w:lvl w:ilvl="7" w:tplc="08090003" w:tentative="1">
+      <w:start w:val="1"/>
+      <w:numFmt w:val="bullet"/>
+      <w:lvlText w:val="o"/>
+      <w:lvlJc w:val="left"/>
+      <w:pPr>
+        <w:ind w:left="5760" w:hanging="360"/>
+      </w:pPr>
+      <w:rPr>
+        <w:rFonts w:ascii="Courier New" w:hAnsi="Courier New" w:hint="default"/>
+      </w:rPr>
+    </w:lvl>
+    <w:lvl w:ilvl="8" w:tplc="08090005" w:tentative="1">
+      <w:start w:val="1"/>
+      <w:numFmt w:val="bullet"/>
+      <w:lvlText w:val=""/>
+      <w:lvlJc w:val="left"/>
+      <w:pPr>
+        <w:ind w:left="6480" w:hanging="360"/>
+      </w:pPr>
+      <w:rPr>
+        <w:rFonts w:ascii="Wingdings" w:hAnsi="Wingdings" w:hint="default"/>
+      </w:rPr>
+    </w:lvl>
+  </w:abstractNum>
+  <w:abstractNum w:abstractNumId="9" w15:restartNumberingAfterBreak="0">
     <w:nsid w:val="67545989"/>
     <w:multiLevelType w:val="multilevel"/>
     <w:tmpl w:val="3D80E5EE"/>
@@ -6223,19 +8052,34 @@
     </w:lvl>
   </w:abstractNum>
   <w:num w:numId="1">
+    <w:abstractNumId w:val="4"/>
+  </w:num>
+  <w:num w:numId="2">
+    <w:abstractNumId w:val="7"/>
+  </w:num>
+  <w:num w:numId="3">
+    <w:abstractNumId w:val="3"/>
+  </w:num>
+  <w:num w:numId="4">
+    <w:abstractNumId w:val="9"/>
+  </w:num>
+  <w:num w:numId="5">
+    <w:abstractNumId w:val="6"/>
+  </w:num>
+  <w:num w:numId="6">
     <w:abstractNumId w:val="1"/>
   </w:num>
-  <w:num w:numId="2">
-    <w:abstractNumId w:val="3"/>
+  <w:num w:numId="7">
+    <w:abstractNumId w:val="5"/>
   </w:num>
-  <w:num w:numId="3">
+  <w:num w:numId="8">
+    <w:abstractNumId w:val="2"/>
+  </w:num>
+  <w:num w:numId="9">
     <w:abstractNumId w:val="0"/>
   </w:num>
-  <w:num w:numId="4">
-    <w:abstractNumId w:val="4"/>
-  </w:num>
-  <w:num w:numId="5">
-    <w:abstractNumId w:val="2"/>
+  <w:num w:numId="10">
+    <w:abstractNumId w:val="8"/>
   </w:num>
 </w:numbering>
 </file>
@@ -6755,7 +8599,6 @@
   <w:style w:type="character" w:default="1" w:styleId="DefaultParagraphFont">
     <w:name w:val="Default Paragraph Font"/>
     <w:uiPriority w:val="1"/>
-    <w:semiHidden/>
     <w:unhideWhenUsed/>
   </w:style>
   <w:style w:type="table" w:default="1" w:styleId="TableNormal">
@@ -6959,6 +8802,17 @@
       <w:color w:val="605E5C"/>
       <w:shd w:val="clear" w:color="auto" w:fill="E1DFDD"/>
     </w:rPr>
+  </w:style>
+  <w:style w:type="paragraph" w:styleId="ListParagraph">
+    <w:name w:val="List Paragraph"/>
+    <w:basedOn w:val="Normal"/>
+    <w:uiPriority w:val="34"/>
+    <w:qFormat/>
+    <w:rsid w:val="006F0CDD"/>
+    <w:pPr>
+      <w:ind w:left="720"/>
+      <w:contextualSpacing/>
+    </w:pPr>
   </w:style>
 </w:styles>
 </file>

</xml_diff>